<commit_message>
add diagrams and analiza ryzyka chapter
</commit_message>
<xml_diff>
--- a/raport.docx
+++ b/raport.docx
@@ -116,68 +116,23 @@
         <w:jc w:val="center"/>
       </w:pPr>
     </w:p>
+    <w:p/>
+    <w:p/>
+    <w:p>
+      <w:pPr>
+        <w:jc w:val="left"/>
+      </w:pPr>
+    </w:p>
     <w:p>
       <w:pPr>
         <w:jc w:val="center"/>
-      </w:pPr>
-    </w:p>
-    <w:p>
-      <w:pPr>
-        <w:jc w:val="center"/>
-      </w:pPr>
-    </w:p>
-    <w:p>
-      <w:pPr>
-        <w:jc w:val="center"/>
-      </w:pPr>
-    </w:p>
-    <w:p>
-      <w:pPr>
-        <w:jc w:val="center"/>
-      </w:pPr>
-    </w:p>
-    <w:p>
-      <w:pPr>
-        <w:jc w:val="center"/>
-      </w:pPr>
-    </w:p>
-    <w:p>
-      <w:pPr>
-        <w:jc w:val="center"/>
-      </w:pPr>
-    </w:p>
-    <w:p>
-      <w:pPr>
-        <w:jc w:val="center"/>
-      </w:pPr>
-    </w:p>
-    <w:p>
-      <w:pPr>
-        <w:jc w:val="center"/>
-      </w:pPr>
-    </w:p>
-    <w:p>
-      <w:pPr>
-        <w:jc w:val="center"/>
-      </w:pPr>
-    </w:p>
-    <w:p>
-      <w:pPr>
-        <w:jc w:val="center"/>
-      </w:pPr>
-    </w:p>
-    <w:p>
-      <w:pPr>
-        <w:jc w:val="center"/>
         <w:rPr>
           <w:bCs/>
-          <w:sz w:val="24"/>
         </w:rPr>
       </w:pPr>
       <w:r>
         <w:rPr>
           <w:bCs/>
-          <w:sz w:val="24"/>
         </w:rPr>
         <w:t>Raport I z przedmiotu:</w:t>
       </w:r>
@@ -205,13 +160,11 @@
         <w:jc w:val="center"/>
         <w:rPr>
           <w:bCs/>
-          <w:sz w:val="24"/>
         </w:rPr>
       </w:pPr>
       <w:r>
         <w:rPr>
           <w:bCs/>
-          <w:sz w:val="24"/>
         </w:rPr>
         <w:t>Temat projektu:</w:t>
       </w:r>
@@ -237,141 +190,124 @@
     <w:p>
       <w:pPr>
         <w:jc w:val="center"/>
+      </w:pPr>
+    </w:p>
+    <w:p>
+      <w:pPr>
+        <w:jc w:val="center"/>
+      </w:pPr>
+    </w:p>
+    <w:p>
+      <w:pPr>
+        <w:jc w:val="center"/>
+      </w:pPr>
+    </w:p>
+    <w:p>
+      <w:pPr>
+        <w:jc w:val="center"/>
+      </w:pPr>
+    </w:p>
+    <w:p>
+      <w:pPr>
+        <w:jc w:val="center"/>
+      </w:pPr>
+    </w:p>
+    <w:p>
+      <w:pPr>
+        <w:jc w:val="right"/>
+        <w:rPr>
+          <w:b/>
+        </w:rPr>
+      </w:pPr>
+      <w:r>
+        <w:tab/>
+        <w:t xml:space="preserve">                </w:t>
+      </w:r>
+      <w:r>
+        <w:tab/>
+      </w:r>
+      <w:r>
+        <w:tab/>
+      </w:r>
+      <w:r>
+        <w:tab/>
+        <w:t xml:space="preserve">   </w:t>
+      </w:r>
+      <w:r>
+        <w:rPr>
+          <w:b/>
+        </w:rPr>
+        <w:t xml:space="preserve">                       </w:t>
+      </w:r>
+    </w:p>
+    <w:p>
+      <w:pPr>
+        <w:jc w:val="right"/>
+        <w:rPr>
+          <w:b/>
+        </w:rPr>
+      </w:pPr>
+      <w:r>
+        <w:rPr>
+          <w:b/>
+        </w:rPr>
+        <w:tab/>
+      </w:r>
+      <w:r>
+        <w:rPr>
+          <w:b/>
+        </w:rPr>
+        <w:tab/>
+      </w:r>
+      <w:r>
+        <w:rPr>
+          <w:b/>
+        </w:rPr>
+        <w:tab/>
+      </w:r>
+      <w:r>
+        <w:rPr>
+          <w:b/>
+        </w:rPr>
+        <w:t>CIEPIELA ADRIAN</w:t>
+      </w:r>
+    </w:p>
+    <w:p>
+      <w:pPr>
+        <w:ind w:left="5670"/>
+        <w:jc w:val="right"/>
+        <w:rPr>
+          <w:b/>
+        </w:rPr>
+      </w:pPr>
+      <w:r>
+        <w:rPr>
+          <w:b/>
+        </w:rPr>
+        <w:t>WĄTOR MICHAŁ</w:t>
+      </w:r>
+    </w:p>
+    <w:p>
+      <w:pPr>
+        <w:ind w:left="5670"/>
+        <w:jc w:val="right"/>
+      </w:pPr>
+    </w:p>
+    <w:p>
+      <w:pPr>
+        <w:ind w:left="5670"/>
+        <w:jc w:val="right"/>
         <w:rPr>
           <w:b/>
           <w:bCs/>
-          <w:sz w:val="32"/>
-        </w:rPr>
-      </w:pPr>
-    </w:p>
-    <w:p>
-      <w:pPr>
-        <w:jc w:val="center"/>
-      </w:pPr>
-    </w:p>
-    <w:p>
-      <w:pPr>
-        <w:jc w:val="center"/>
-      </w:pPr>
-    </w:p>
-    <w:p>
-      <w:pPr>
-        <w:jc w:val="center"/>
-      </w:pPr>
-    </w:p>
-    <w:p>
-      <w:pPr>
-        <w:jc w:val="center"/>
-      </w:pPr>
-    </w:p>
-    <w:p>
-      <w:pPr>
-        <w:jc w:val="center"/>
-      </w:pPr>
-    </w:p>
-    <w:p>
-      <w:pPr>
-        <w:jc w:val="center"/>
-      </w:pPr>
-    </w:p>
-    <w:p>
-      <w:pPr>
-        <w:jc w:val="center"/>
-      </w:pPr>
-    </w:p>
-    <w:p>
-      <w:pPr>
-        <w:jc w:val="center"/>
-      </w:pPr>
-    </w:p>
-    <w:p>
-      <w:pPr>
-        <w:jc w:val="center"/>
-      </w:pPr>
-    </w:p>
-    <w:p>
-      <w:pPr>
-        <w:jc w:val="center"/>
-      </w:pPr>
-    </w:p>
-    <w:p>
-      <w:pPr>
-        <w:jc w:val="center"/>
-      </w:pPr>
-    </w:p>
-    <w:p>
-      <w:pPr>
-        <w:jc w:val="center"/>
-      </w:pPr>
-    </w:p>
-    <w:p>
-      <w:pPr>
-        <w:jc w:val="center"/>
-      </w:pPr>
-    </w:p>
-    <w:p>
-      <w:pPr>
-        <w:jc w:val="center"/>
-      </w:pPr>
-    </w:p>
-    <w:p>
-      <w:pPr>
-        <w:jc w:val="right"/>
+        </w:rPr>
+      </w:pPr>
+      <w:r>
         <w:rPr>
           <w:b/>
-        </w:rPr>
-      </w:pPr>
-      <w:r>
-        <w:tab/>
-        <w:t xml:space="preserve">                </w:t>
-      </w:r>
-      <w:r>
-        <w:tab/>
-      </w:r>
-      <w:r>
-        <w:tab/>
-      </w:r>
-      <w:r>
-        <w:tab/>
-        <w:t xml:space="preserve">   </w:t>
-      </w:r>
-      <w:r>
-        <w:rPr>
-          <w:b/>
-        </w:rPr>
-        <w:t xml:space="preserve">                       </w:t>
-      </w:r>
-    </w:p>
-    <w:p>
-      <w:pPr>
-        <w:jc w:val="right"/>
-        <w:rPr>
-          <w:b/>
-        </w:rPr>
-      </w:pPr>
-      <w:r>
-        <w:rPr>
-          <w:b/>
-        </w:rPr>
-        <w:tab/>
-      </w:r>
-      <w:r>
-        <w:rPr>
-          <w:b/>
-        </w:rPr>
-        <w:tab/>
-      </w:r>
-      <w:r>
-        <w:rPr>
-          <w:b/>
-        </w:rPr>
-        <w:tab/>
-      </w:r>
-      <w:r>
-        <w:rPr>
-          <w:b/>
-        </w:rPr>
-        <w:t>CIEPIELA ADRIAN</w:t>
+          <w:bCs/>
+        </w:rPr>
+        <w:t>Semestr  5</w:t>
       </w:r>
     </w:p>
     <w:p>
@@ -380,273 +316,113 @@
         <w:jc w:val="right"/>
         <w:rPr>
           <w:b/>
-        </w:rPr>
-      </w:pPr>
-      <w:r>
-        <w:rPr>
-          <w:b/>
-        </w:rPr>
-        <w:t>WĄTOR MICHAŁ</w:t>
-      </w:r>
-    </w:p>
-    <w:p>
-      <w:pPr>
-        <w:ind w:left="5670"/>
-        <w:jc w:val="right"/>
-        <w:rPr>
-          <w:b/>
-        </w:rPr>
-      </w:pPr>
-    </w:p>
-    <w:p>
-      <w:pPr>
-        <w:ind w:left="5670"/>
-        <w:jc w:val="right"/>
-      </w:pPr>
-    </w:p>
-    <w:p>
-      <w:pPr>
-        <w:ind w:left="5670"/>
-        <w:jc w:val="right"/>
+          <w:bCs/>
+        </w:rPr>
+      </w:pPr>
+      <w:r>
         <w:rPr>
           <w:b/>
           <w:bCs/>
         </w:rPr>
-      </w:pPr>
-      <w:r>
-        <w:rPr>
-          <w:b/>
-          <w:bCs/>
-        </w:rPr>
-        <w:t>Semestr  5</w:t>
-      </w:r>
-    </w:p>
-    <w:p>
-      <w:pPr>
-        <w:ind w:left="5670"/>
-        <w:jc w:val="right"/>
-        <w:rPr>
-          <w:b/>
-          <w:bCs/>
-        </w:rPr>
-      </w:pPr>
-      <w:r>
-        <w:rPr>
-          <w:b/>
-          <w:bCs/>
-        </w:rPr>
         <w:t>Rok akademicki  2016/2017</w:t>
       </w:r>
     </w:p>
     <w:p>
       <w:pPr>
         <w:pStyle w:val="Heading1"/>
-        <w:rPr>
-          <w:b w:val="0"/>
-        </w:rPr>
       </w:pPr>
       <w:r>
         <w:lastRenderedPageBreak/>
+        <w:t>Wstęp</w:t>
+      </w:r>
+    </w:p>
+    <w:p>
+      <w:pPr>
+        <w:pStyle w:val="Heading2"/>
+      </w:pPr>
+      <w:r>
         <w:t>Cel i zakres projektu:</w:t>
       </w:r>
     </w:p>
     <w:p>
-      <w:pPr>
-        <w:pStyle w:val="ListParagraph"/>
-        <w:spacing w:after="200" w:line="276" w:lineRule="auto"/>
-        <w:ind w:left="360"/>
-        <w:rPr>
-          <w:b/>
-          <w:sz w:val="32"/>
-        </w:rPr>
-      </w:pPr>
-    </w:p>
-    <w:p>
-      <w:pPr>
-        <w:pStyle w:val="ListParagraph"/>
-        <w:spacing w:line="360" w:lineRule="auto"/>
-        <w:ind w:left="360"/>
-        <w:jc w:val="both"/>
-        <w:rPr>
-          <w:sz w:val="28"/>
-        </w:rPr>
-      </w:pPr>
-      <w:r>
-        <w:rPr>
-          <w:sz w:val="28"/>
-        </w:rPr>
+      <w:r>
         <w:t>Celem projektu jest zaprojektowanie i zaimplementowanie aplikacji desktopowej, któ</w:t>
       </w:r>
       <w:r>
-        <w:rPr>
-          <w:sz w:val="28"/>
-        </w:rPr>
         <w:t>ra będzie umożliwiała obsługę i</w:t>
       </w:r>
       <w:r>
-        <w:rPr>
-          <w:sz w:val="28"/>
-        </w:rPr>
         <w:t xml:space="preserve"> zarządzanie wypożyczalnią sprzętu muzycznego. Aplikacja będzie posiadała funkcjonalności odpowiadające za pracę zarówno administracji sklepu jak i klienta. Funkcjonalność oferowana przez aplikację będzie wystarczająca, aby</w:t>
       </w:r>
       <w:r>
-        <w:rPr>
-          <w:sz w:val="28"/>
-        </w:rPr>
         <w:t xml:space="preserve"> klient był</w:t>
       </w:r>
       <w:r>
-        <w:rPr>
-          <w:sz w:val="28"/>
-        </w:rPr>
         <w:t xml:space="preserve"> w</w:t>
       </w:r>
       <w:r>
-        <w:rPr>
-          <w:sz w:val="28"/>
-        </w:rPr>
         <w:t xml:space="preserve"> stanie w </w:t>
       </w:r>
       <w:r>
-        <w:rPr>
-          <w:sz w:val="28"/>
-        </w:rPr>
         <w:t>prosty</w:t>
       </w:r>
       <w:r>
-        <w:rPr>
-          <w:sz w:val="28"/>
-        </w:rPr>
         <w:t xml:space="preserve"> i intuicyjny</w:t>
       </w:r>
       <w:r>
-        <w:rPr>
-          <w:sz w:val="28"/>
-        </w:rPr>
         <w:t xml:space="preserve"> sposób </w:t>
       </w:r>
       <w:r>
-        <w:rPr>
-          <w:sz w:val="28"/>
-        </w:rPr>
         <w:t>wypożyczyć sprzęt muzyczny z poziomu aplikacji, bez konieczności dodatkowego kontaktowania się z pracownikami wypożyczalni.</w:t>
       </w:r>
     </w:p>
     <w:p>
       <w:pPr>
-        <w:pStyle w:val="Heading1"/>
-        <w:rPr>
-          <w:b w:val="0"/>
-        </w:rPr>
+        <w:pStyle w:val="Heading2"/>
       </w:pPr>
       <w:r>
         <w:t>Analiza biznesowa</w:t>
       </w:r>
     </w:p>
     <w:p>
-      <w:pPr>
-        <w:pStyle w:val="ListParagraph"/>
-        <w:spacing w:after="200" w:line="276" w:lineRule="auto"/>
-        <w:ind w:left="644"/>
-        <w:rPr>
-          <w:b/>
-          <w:sz w:val="32"/>
-        </w:rPr>
-      </w:pPr>
-    </w:p>
-    <w:p>
-      <w:pPr>
-        <w:pStyle w:val="ListParagraph"/>
-        <w:spacing w:line="360" w:lineRule="auto"/>
-        <w:ind w:left="360"/>
-        <w:jc w:val="both"/>
-        <w:rPr>
-          <w:sz w:val="28"/>
-        </w:rPr>
-      </w:pPr>
-      <w:r>
-        <w:rPr>
-          <w:sz w:val="28"/>
-        </w:rPr>
+      <w:r>
         <w:t>Przegląd stron internetowych k</w:t>
       </w:r>
       <w:r>
-        <w:rPr>
-          <w:sz w:val="28"/>
-        </w:rPr>
         <w:t xml:space="preserve">rakowskich wypożyczalni sprzętu </w:t>
       </w:r>
       <w:r>
-        <w:rPr>
-          <w:sz w:val="28"/>
-        </w:rPr>
         <w:t xml:space="preserve">muzycznego </w:t>
       </w:r>
       <w:r>
-        <w:rPr>
-          <w:sz w:val="28"/>
-        </w:rPr>
         <w:t>pokazuje br</w:t>
       </w:r>
       <w:r>
-        <w:rPr>
-          <w:sz w:val="28"/>
-        </w:rPr>
         <w:t>ak aplikacji, która umożliwiała</w:t>
       </w:r>
       <w:r>
-        <w:rPr>
-          <w:sz w:val="28"/>
-        </w:rPr>
         <w:t xml:space="preserve">by dostęp do różnorodnego sprzętu w jednym </w:t>
       </w:r>
       <w:r>
-        <w:rPr>
-          <w:sz w:val="28"/>
-        </w:rPr>
         <w:t>miejscu. Lokalne</w:t>
       </w:r>
       <w:r>
-        <w:rPr>
-          <w:sz w:val="28"/>
-        </w:rPr>
         <w:t xml:space="preserve"> wypożyczalnie </w:t>
       </w:r>
       <w:r>
-        <w:rPr>
-          <w:sz w:val="28"/>
-        </w:rPr>
         <w:t>dają możliwość</w:t>
       </w:r>
       <w:r>
-        <w:rPr>
-          <w:sz w:val="28"/>
-        </w:rPr>
         <w:t xml:space="preserve"> dostęp</w:t>
       </w:r>
       <w:r>
-        <w:rPr>
-          <w:sz w:val="28"/>
-        </w:rPr>
         <w:t>u jedynie</w:t>
       </w:r>
       <w:r>
-        <w:rPr>
-          <w:sz w:val="28"/>
-        </w:rPr>
         <w:t xml:space="preserve"> do pewnego zestawu sprzętu.</w:t>
       </w:r>
       <w:r>
-        <w:rPr>
-          <w:sz w:val="28"/>
-        </w:rPr>
-        <w:t xml:space="preserve"> </w:t>
-      </w:r>
-      <w:r>
-        <w:rPr>
-          <w:sz w:val="28"/>
-        </w:rPr>
-        <w:t>Na przykład:</w:t>
+        <w:t xml:space="preserve"> Na przykład:</w:t>
       </w:r>
     </w:p>
     <w:p>
@@ -654,55 +430,32 @@
         <w:pStyle w:val="ListParagraph"/>
         <w:numPr>
           <w:ilvl w:val="0"/>
-          <w:numId w:val="11"/>
+          <w:numId w:val="21"/>
         </w:numPr>
-        <w:spacing w:line="360" w:lineRule="auto"/>
-        <w:jc w:val="both"/>
-        <w:rPr>
-          <w:sz w:val="28"/>
-        </w:rPr>
-      </w:pPr>
-      <w:r>
-        <w:rPr>
-          <w:sz w:val="28"/>
-        </w:rPr>
+      </w:pPr>
+      <w:r>
         <w:t>wypożyczalnia</w:t>
       </w:r>
       <w:r>
-        <w:rPr>
-          <w:sz w:val="28"/>
-        </w:rPr>
         <w:t xml:space="preserve"> umożliwia</w:t>
       </w:r>
       <w:r>
-        <w:rPr>
-          <w:sz w:val="28"/>
-        </w:rPr>
         <w:t xml:space="preserve"> dostęp</w:t>
       </w:r>
       <w:r>
-        <w:rPr>
-          <w:sz w:val="28"/>
-        </w:rPr>
         <w:t xml:space="preserve"> tylko </w:t>
       </w:r>
       <w:r>
-        <w:rPr>
-          <w:sz w:val="28"/>
-        </w:rPr>
         <w:t xml:space="preserve">do </w:t>
       </w:r>
       <w:r>
-        <w:rPr>
-          <w:sz w:val="28"/>
-        </w:rPr>
         <w:t>sprzęt</w:t>
       </w:r>
       <w:r>
-        <w:rPr>
-          <w:sz w:val="28"/>
-        </w:rPr>
-        <w:t>u typowo estradowego / nagłośnieniowego. Brakuje możliwości wypożyczania samych instrumentów,</w:t>
+        <w:t>u typowo estradowego/</w:t>
+      </w:r>
+      <w:r>
+        <w:t>nagłośnieniowego. Brakuje możliwości wypożyczania samych instrumentów,</w:t>
       </w:r>
     </w:p>
     <w:p>
@@ -710,84 +463,36 @@
         <w:pStyle w:val="ListParagraph"/>
         <w:numPr>
           <w:ilvl w:val="0"/>
-          <w:numId w:val="11"/>
+          <w:numId w:val="21"/>
         </w:numPr>
-        <w:spacing w:line="360" w:lineRule="auto"/>
-        <w:jc w:val="both"/>
-        <w:rPr>
-          <w:sz w:val="28"/>
-        </w:rPr>
-      </w:pPr>
-      <w:r>
-        <w:rPr>
-          <w:sz w:val="28"/>
-        </w:rPr>
+      </w:pPr>
+      <w:r>
         <w:t xml:space="preserve">wypożyczalnia umożliwia dostęp do mocno ograniczonego zestawu poszczególnych rodzajów sprzętu, np. </w:t>
       </w:r>
       <w:r>
-        <w:rPr>
-          <w:sz w:val="28"/>
-        </w:rPr>
         <w:t xml:space="preserve">tylko </w:t>
       </w:r>
       <w:r>
-        <w:rPr>
-          <w:sz w:val="28"/>
-        </w:rPr>
         <w:t xml:space="preserve">jedna perkusja, </w:t>
       </w:r>
       <w:r>
-        <w:rPr>
-          <w:sz w:val="28"/>
-        </w:rPr>
         <w:t xml:space="preserve">tylko </w:t>
       </w:r>
       <w:r>
-        <w:rPr>
-          <w:sz w:val="28"/>
-        </w:rPr>
         <w:t>jeden zestaw kolumn estradowych. Brakuje możliwości wybrania sprzętu dostosowanego ściśle do naszych potrzeb.</w:t>
       </w:r>
     </w:p>
     <w:p>
-      <w:pPr>
-        <w:pStyle w:val="ListParagraph"/>
-        <w:spacing w:line="360" w:lineRule="auto"/>
-        <w:ind w:left="360"/>
-        <w:jc w:val="both"/>
-        <w:rPr>
-          <w:sz w:val="28"/>
-        </w:rPr>
-      </w:pPr>
-      <w:r>
-        <w:rPr>
-          <w:sz w:val="28"/>
-        </w:rPr>
+      <w:r>
         <w:t>Drugim istotnym brakiem w aplikacjach krakowskich wypozyczalni jest brak interfejsu umożliwiającego dokonywanie zamówień. Strony te umożliwiają jedynie obejrzenie dostępnego asertymentu oraz zapoznanie się z</w:t>
       </w:r>
       <w:r>
-        <w:rPr>
-          <w:sz w:val="28"/>
-        </w:rPr>
         <w:t xml:space="preserve"> jego</w:t>
       </w:r>
       <w:r>
-        <w:rPr>
-          <w:sz w:val="28"/>
-        </w:rPr>
-        <w:t xml:space="preserve"> </w:t>
-      </w:r>
-      <w:r>
-        <w:rPr>
-          <w:sz w:val="28"/>
-        </w:rPr>
-        <w:lastRenderedPageBreak/>
-        <w:t>cennikiem. Nie pozwalają jednak na dokonie samej akcji wypożyczenia sprzętu, ani dalszych związanych z tym rzeczy</w:t>
-      </w:r>
-      <w:r>
-        <w:rPr>
-          <w:sz w:val="28"/>
-        </w:rPr>
+        <w:t xml:space="preserve"> cennikiem. Nie pozwalają jednak na dokonie samej akcji wypożyczenia sprzętu, ani dalszych związanych z tym rzeczy</w:t>
+      </w:r>
+      <w:r>
         <w:t>:</w:t>
       </w:r>
     </w:p>
@@ -796,18 +501,10 @@
         <w:pStyle w:val="ListParagraph"/>
         <w:numPr>
           <w:ilvl w:val="0"/>
-          <w:numId w:val="12"/>
+          <w:numId w:val="22"/>
         </w:numPr>
-        <w:spacing w:line="360" w:lineRule="auto"/>
-        <w:jc w:val="both"/>
-        <w:rPr>
-          <w:sz w:val="28"/>
-        </w:rPr>
-      </w:pPr>
-      <w:r>
-        <w:rPr>
-          <w:sz w:val="28"/>
-        </w:rPr>
+      </w:pPr>
+      <w:r>
         <w:t>wybór okresu wypożyczenia,</w:t>
       </w:r>
     </w:p>
@@ -816,18 +513,10 @@
         <w:pStyle w:val="ListParagraph"/>
         <w:numPr>
           <w:ilvl w:val="0"/>
-          <w:numId w:val="12"/>
+          <w:numId w:val="22"/>
         </w:numPr>
-        <w:spacing w:line="360" w:lineRule="auto"/>
-        <w:jc w:val="both"/>
-        <w:rPr>
-          <w:sz w:val="28"/>
-        </w:rPr>
-      </w:pPr>
-      <w:r>
-        <w:rPr>
-          <w:sz w:val="28"/>
-        </w:rPr>
+      </w:pPr>
+      <w:r>
         <w:t xml:space="preserve">ilości instrumentów, </w:t>
       </w:r>
     </w:p>
@@ -836,113 +525,156 @@
         <w:pStyle w:val="ListParagraph"/>
         <w:numPr>
           <w:ilvl w:val="0"/>
-          <w:numId w:val="12"/>
+          <w:numId w:val="22"/>
         </w:numPr>
-        <w:spacing w:line="360" w:lineRule="auto"/>
-        <w:jc w:val="both"/>
-        <w:rPr>
-          <w:sz w:val="28"/>
-        </w:rPr>
-      </w:pPr>
-      <w:r>
-        <w:rPr>
-          <w:sz w:val="28"/>
-        </w:rPr>
+      </w:pPr>
+      <w:r>
         <w:t>sposobu od</w:t>
       </w:r>
       <w:r>
-        <w:rPr>
-          <w:sz w:val="28"/>
-        </w:rPr>
         <w:t>b</w:t>
       </w:r>
       <w:r>
-        <w:rPr>
-          <w:sz w:val="28"/>
-        </w:rPr>
         <w:t>ioru</w:t>
       </w:r>
       <w:r>
-        <w:rPr>
-          <w:sz w:val="28"/>
-        </w:rPr>
         <w:t xml:space="preserve"> / zwrotu sprzętu</w:t>
       </w:r>
       <w:r>
-        <w:rPr>
-          <w:sz w:val="28"/>
-        </w:rPr>
         <w:t>.</w:t>
       </w:r>
     </w:p>
     <w:p>
-      <w:pPr>
-        <w:pStyle w:val="ListParagraph"/>
-        <w:spacing w:line="360" w:lineRule="auto"/>
-        <w:ind w:left="360"/>
-        <w:jc w:val="both"/>
-        <w:rPr>
-          <w:sz w:val="28"/>
-        </w:rPr>
-      </w:pPr>
-      <w:r>
-        <w:rPr>
-          <w:sz w:val="28"/>
-        </w:rPr>
+      <w:r>
+        <w:lastRenderedPageBreak/>
         <w:t xml:space="preserve"> Wszystkie te czynności zmuszeni jesteśmy ustalać poprzez kontakt telefoniczny lub mailowy. </w:t>
       </w:r>
       <w:r>
-        <w:rPr>
-          <w:sz w:val="28"/>
-        </w:rPr>
-        <w:t xml:space="preserve">W dzisiejszych czasach, gdzie przyzwyczajeni jesteśmy, że zakupy </w:t>
+        <w:t>W dzisiejszych czasach, gdzie przyzwyczajeni jesteśmy, że zakupy możemy zrobić za pomocą kilku kliknięć myszką, takie braki w funkcjonalnościach są istotnymi niedogodnościami, które mogą mieć duży wpływ na prosperowanie tych usług na rynku.</w:t>
       </w:r>
       <w:bookmarkStart w:id="0" w:name="_GoBack"/>
       <w:bookmarkEnd w:id="0"/>
-      <w:r>
-        <w:rPr>
-          <w:sz w:val="28"/>
-        </w:rPr>
-        <w:t>możemy zrobić za pomocą kilku kliknięć myszką, takie braki w funkcjonalnościach są istotnymi niedogodnościami, które mogą mieć duży wpływ na prosperowanie tych usług na rynku.</w:t>
-      </w:r>
-    </w:p>
-    <w:p>
-      <w:pPr>
-        <w:jc w:val="center"/>
-        <w:rPr>
-          <w:sz w:val="28"/>
-        </w:rPr>
-      </w:pPr>
     </w:p>
     <w:p>
       <w:pPr>
         <w:pStyle w:val="Heading1"/>
       </w:pPr>
       <w:r>
+        <w:t>Analiza ryzyka</w:t>
+      </w:r>
+      <w:r>
+        <w:t xml:space="preserve"> oraz ograniczenia</w:t>
+      </w:r>
+    </w:p>
+    <w:p>
+      <w:r>
+        <w:t>Aplikacja do poprawnej pracy wymaga stałego połączenia z internetem co definiuje pierwsze i główne</w:t>
+      </w:r>
+      <w:r>
+        <w:t xml:space="preserve"> ograniczenie. Bez stałego dostępu do połączenia sieciowego, aplikacja nie będzie w stanie zapewnić swoich podstawowych funkcjonalności.</w:t>
+      </w:r>
+      <w:r>
+        <w:t xml:space="preserve"> </w:t>
+      </w:r>
+    </w:p>
+    <w:p>
+      <w:r>
+        <w:t>Istotną rzeczą jest też skuteczne rozgraniczenie funkcji administracji sklepu od funkcji z których korzysta klient. Dostęp do funkcji administracyjnych możliwy bedzie tylko po zalogowaniu się na odpowiednie, stworzone do tych celów konto. Osoba nie posiadająca dostepu do tego konta nie będzie mogła korzystać z żadnych dostarczanych przez nie funkcjonalności. Dzieki temu podejściu o</w:t>
+      </w:r>
+      <w:r>
+        <w:t>t</w:t>
+      </w:r>
+      <w:r>
+        <w:t>rzymamy zabezpieczenie</w:t>
+      </w:r>
+      <w:r>
+        <w:t xml:space="preserve"> kluczowych</w:t>
+      </w:r>
+      <w:r>
+        <w:t xml:space="preserve"> danych</w:t>
+      </w:r>
+      <w:r>
+        <w:t xml:space="preserve"> (np. danych osobowych klientów)</w:t>
+      </w:r>
+      <w:r>
+        <w:t xml:space="preserve"> </w:t>
+      </w:r>
+      <w:r>
+        <w:t xml:space="preserve">przed niepożądanym ujawnieniem </w:t>
+      </w:r>
+      <w:r>
+        <w:t>oraz zablokujemy możliwość ich modyfikacji przez nieuprawnione do tego osoby.</w:t>
+      </w:r>
+    </w:p>
+    <w:p>
+      <w:r>
+        <w:t>Ponadto należy zabezpieczyć sie przed zmianami które są uprawnione ale niepoprawne. Nie jest możliwa całkowita kontrola nad tego typu błedami,</w:t>
+      </w:r>
+      <w:r>
+        <w:t xml:space="preserve"> natomiast można zapewnić, że dane zawsze są przetwarzana zgodnie z założeniami.</w:t>
+      </w:r>
+      <w:r>
+        <w:t xml:space="preserve"> </w:t>
+      </w:r>
+      <w:r>
+        <w:t>T</w:t>
+      </w:r>
+      <w:r>
+        <w:t xml:space="preserve">rzeba zadbać, aby wprowadzenie błędnych danych nigdy nie mogło spowodować zatrzymania </w:t>
+      </w:r>
+      <w:r>
+        <w:t>działania aplikacji lub niestabilną jej pracę</w:t>
+      </w:r>
+      <w:r>
+        <w:t>. Aby to osiągn</w:t>
+      </w:r>
+      <w:r>
+        <w:t>ąć należy uwzględnić w programie</w:t>
+      </w:r>
+      <w:r>
+        <w:t xml:space="preserve"> sprawdzanie zgodno</w:t>
+      </w:r>
+      <w:r>
+        <w:t xml:space="preserve">ści typów oraz rozmiaru wszystkich wprowadzanych danych. </w:t>
+      </w:r>
+    </w:p>
+    <w:p>
+      <w:r>
+        <w:t xml:space="preserve">Aplikacja musi się dobrze skalować. Powinna zawsze, niezależnie od ilości jednocześnie używających jej osób działać płynnie. Aby to zapewnić serwer, którego używa aplikacja musi działać na sprzęcie, który umożliwi płynne działanie aplikacji przy różnych poziomach obciążenia serwera. </w:t>
+      </w:r>
+    </w:p>
+    <w:p>
+      <w:r>
+        <w:lastRenderedPageBreak/>
+        <w:t xml:space="preserve">Należy dodatkowo zabezpieczać dane aplikacji </w:t>
+      </w:r>
+      <w:r>
+        <w:t xml:space="preserve">wykonując ich regularną archiwizację. Działanie to powinno </w:t>
+      </w:r>
+      <w:r>
+        <w:t>zapobiec możliwości całkowitej utraty swoich danych, lub czasowemu braku dostępu do nich w przypadku awarii serwera.</w:t>
+      </w:r>
+      <w:r>
+        <w:t xml:space="preserve"> </w:t>
+      </w:r>
+    </w:p>
+    <w:p>
+      <w:pPr>
+        <w:pStyle w:val="Heading1"/>
+      </w:pPr>
+      <w:r>
         <w:t>Charakterystyka użytkowników:</w:t>
       </w:r>
     </w:p>
-    <w:p/>
-    <w:p>
-      <w:pPr>
-        <w:pStyle w:val="ListParagraph"/>
+    <w:p>
+      <w:pPr>
+        <w:pStyle w:val="Heading2"/>
         <w:numPr>
           <w:ilvl w:val="0"/>
-          <w:numId w:val="4"/>
+          <w:numId w:val="26"/>
         </w:numPr>
-        <w:tabs>
-          <w:tab w:val="left" w:pos="810"/>
-        </w:tabs>
-        <w:rPr>
-          <w:b/>
-          <w:sz w:val="32"/>
-        </w:rPr>
-      </w:pPr>
-      <w:r>
-        <w:rPr>
-          <w:b/>
-          <w:sz w:val="32"/>
-        </w:rPr>
+      </w:pPr>
+      <w:r>
         <w:t>administracja sklepu</w:t>
       </w:r>
     </w:p>
@@ -956,16 +688,13 @@
         <w:tabs>
           <w:tab w:val="left" w:pos="1075"/>
         </w:tabs>
-        <w:spacing w:line="360" w:lineRule="auto"/>
         <w:ind w:left="1077" w:hanging="397"/>
         <w:rPr>
-          <w:sz w:val="28"/>
-          <w:szCs w:val="28"/>
-        </w:rPr>
-      </w:pPr>
-      <w:r>
-        <w:rPr>
-          <w:sz w:val="28"/>
+          <w:szCs w:val="28"/>
+        </w:rPr>
+      </w:pPr>
+      <w:r>
+        <w:rPr>
           <w:szCs w:val="28"/>
         </w:rPr>
         <w:t>zajmuje się realizacją zamówień:</w:t>
@@ -977,16 +706,13 @@
         <w:tabs>
           <w:tab w:val="left" w:pos="1075"/>
         </w:tabs>
-        <w:spacing w:line="360" w:lineRule="auto"/>
         <w:ind w:left="1077"/>
         <w:rPr>
-          <w:sz w:val="28"/>
-          <w:szCs w:val="28"/>
-        </w:rPr>
-      </w:pPr>
-      <w:r>
-        <w:rPr>
-          <w:sz w:val="28"/>
+          <w:szCs w:val="28"/>
+        </w:rPr>
+      </w:pPr>
+      <w:r>
+        <w:rPr>
           <w:szCs w:val="28"/>
         </w:rPr>
         <w:t>- przygotowanie sprzętu do wydania,</w:t>
@@ -998,30 +724,25 @@
         <w:tabs>
           <w:tab w:val="left" w:pos="1075"/>
         </w:tabs>
-        <w:spacing w:line="360" w:lineRule="auto"/>
         <w:ind w:left="1077"/>
         <w:rPr>
-          <w:sz w:val="28"/>
-          <w:szCs w:val="28"/>
-        </w:rPr>
-      </w:pPr>
-      <w:r>
-        <w:rPr>
-          <w:sz w:val="28"/>
+          <w:szCs w:val="28"/>
+        </w:rPr>
+      </w:pPr>
+      <w:r>
+        <w:rPr>
           <w:szCs w:val="28"/>
         </w:rPr>
         <w:t xml:space="preserve">- </w:t>
       </w:r>
       <w:r>
         <w:rPr>
-          <w:sz w:val="28"/>
           <w:szCs w:val="28"/>
         </w:rPr>
         <w:t>kontrola dokonania opłaty przez klienta</w:t>
       </w:r>
       <w:r>
         <w:rPr>
-          <w:sz w:val="28"/>
           <w:szCs w:val="28"/>
         </w:rPr>
         <w:t>,</w:t>
@@ -1037,16 +758,13 @@
         <w:tabs>
           <w:tab w:val="left" w:pos="1075"/>
         </w:tabs>
-        <w:spacing w:line="360" w:lineRule="auto"/>
         <w:ind w:left="1077" w:hanging="397"/>
         <w:rPr>
-          <w:sz w:val="28"/>
-          <w:szCs w:val="28"/>
-        </w:rPr>
-      </w:pPr>
-      <w:r>
-        <w:rPr>
-          <w:sz w:val="28"/>
+          <w:szCs w:val="28"/>
+        </w:rPr>
+      </w:pPr>
+      <w:r>
+        <w:rPr>
           <w:szCs w:val="28"/>
         </w:rPr>
         <w:t>pracuje w magazynie,</w:t>
@@ -1062,16 +780,13 @@
         <w:tabs>
           <w:tab w:val="left" w:pos="1075"/>
         </w:tabs>
-        <w:spacing w:line="360" w:lineRule="auto"/>
         <w:ind w:left="1077" w:hanging="397"/>
         <w:rPr>
-          <w:sz w:val="28"/>
-          <w:szCs w:val="28"/>
-        </w:rPr>
-      </w:pPr>
-      <w:r>
-        <w:rPr>
-          <w:sz w:val="28"/>
+          <w:szCs w:val="28"/>
+        </w:rPr>
+      </w:pPr>
+      <w:r>
+        <w:rPr>
           <w:szCs w:val="28"/>
         </w:rPr>
         <w:t>program obsługuje myszką i klawiaturą,</w:t>
@@ -1087,16 +802,13 @@
         <w:tabs>
           <w:tab w:val="left" w:pos="1075"/>
         </w:tabs>
-        <w:spacing w:line="360" w:lineRule="auto"/>
         <w:ind w:left="1077" w:hanging="397"/>
         <w:rPr>
-          <w:sz w:val="28"/>
-          <w:szCs w:val="28"/>
-        </w:rPr>
-      </w:pPr>
-      <w:r>
-        <w:rPr>
-          <w:sz w:val="28"/>
+          <w:szCs w:val="28"/>
+        </w:rPr>
+      </w:pPr>
+      <w:r>
+        <w:rPr>
           <w:szCs w:val="28"/>
         </w:rPr>
         <w:t>posiada wiedzę na temat obsługi aplikacji,</w:t>
@@ -1112,16 +824,13 @@
         <w:tabs>
           <w:tab w:val="left" w:pos="1075"/>
         </w:tabs>
-        <w:spacing w:line="360" w:lineRule="auto"/>
         <w:ind w:left="1077" w:hanging="397"/>
         <w:rPr>
-          <w:sz w:val="28"/>
-          <w:szCs w:val="28"/>
-        </w:rPr>
-      </w:pPr>
-      <w:r>
-        <w:rPr>
-          <w:sz w:val="28"/>
+          <w:szCs w:val="28"/>
+        </w:rPr>
+      </w:pPr>
+      <w:r>
+        <w:rPr>
           <w:szCs w:val="28"/>
         </w:rPr>
         <w:t>posiada wiedzę na temat posiadanego sprzętu muzycznego,</w:t>
@@ -1137,16 +846,13 @@
         <w:tabs>
           <w:tab w:val="left" w:pos="1075"/>
         </w:tabs>
-        <w:spacing w:line="360" w:lineRule="auto"/>
         <w:ind w:left="1077" w:hanging="397"/>
         <w:rPr>
-          <w:sz w:val="28"/>
-          <w:szCs w:val="28"/>
-        </w:rPr>
-      </w:pPr>
-      <w:r>
-        <w:rPr>
-          <w:sz w:val="28"/>
+          <w:szCs w:val="28"/>
+        </w:rPr>
+      </w:pPr>
+      <w:r>
+        <w:rPr>
           <w:szCs w:val="28"/>
         </w:rPr>
         <w:t>udziela informacji na temat dostępnego sprzetu klientom,</w:t>
@@ -1162,16 +868,13 @@
         <w:tabs>
           <w:tab w:val="left" w:pos="1075"/>
         </w:tabs>
-        <w:spacing w:line="360" w:lineRule="auto"/>
         <w:ind w:left="1077" w:hanging="397"/>
         <w:rPr>
-          <w:sz w:val="28"/>
-          <w:szCs w:val="28"/>
-        </w:rPr>
-      </w:pPr>
-      <w:r>
-        <w:rPr>
-          <w:sz w:val="28"/>
+          <w:szCs w:val="28"/>
+        </w:rPr>
+      </w:pPr>
+      <w:r>
+        <w:rPr>
           <w:szCs w:val="28"/>
         </w:rPr>
         <w:t>dba o stan instrumentów.</w:t>
@@ -1179,34 +882,14 @@
     </w:p>
     <w:p>
       <w:pPr>
-        <w:pStyle w:val="ListParagraph"/>
-        <w:tabs>
-          <w:tab w:val="left" w:pos="630"/>
-        </w:tabs>
-        <w:spacing w:line="360" w:lineRule="auto"/>
-        <w:rPr>
-          <w:sz w:val="28"/>
-          <w:szCs w:val="28"/>
-        </w:rPr>
-      </w:pPr>
-    </w:p>
-    <w:p>
-      <w:pPr>
-        <w:tabs>
-          <w:tab w:val="left" w:pos="810"/>
-        </w:tabs>
-        <w:ind w:left="180"/>
-        <w:rPr>
-          <w:b/>
-          <w:sz w:val="32"/>
-        </w:rPr>
-      </w:pPr>
-      <w:r>
-        <w:rPr>
-          <w:b/>
-          <w:sz w:val="32"/>
-        </w:rPr>
-        <w:t>b) klient</w:t>
+        <w:pStyle w:val="Heading2"/>
+        <w:numPr>
+          <w:ilvl w:val="0"/>
+          <w:numId w:val="26"/>
+        </w:numPr>
+      </w:pPr>
+      <w:r>
+        <w:t>klient</w:t>
       </w:r>
     </w:p>
     <w:p>
@@ -1219,27 +902,17 @@
         <w:tabs>
           <w:tab w:val="left" w:pos="1075"/>
         </w:tabs>
-        <w:spacing w:line="360" w:lineRule="auto"/>
         <w:ind w:left="1077" w:hanging="397"/>
         <w:rPr>
-          <w:sz w:val="28"/>
-          <w:szCs w:val="28"/>
-        </w:rPr>
-      </w:pPr>
-      <w:r>
-        <w:rPr>
-          <w:sz w:val="28"/>
+          <w:szCs w:val="28"/>
+        </w:rPr>
+      </w:pPr>
+      <w:r>
+        <w:rPr>
           <w:szCs w:val="28"/>
         </w:rPr>
         <w:tab/>
-        <w:t>wybiera interesujący go sprzęt muzyczny</w:t>
-      </w:r>
-      <w:r>
-        <w:rPr>
-          <w:sz w:val="28"/>
-          <w:szCs w:val="28"/>
-        </w:rPr>
-        <w:t>,</w:t>
+        <w:t>wybiera interesujący go sprzęt muzyczny,</w:t>
       </w:r>
     </w:p>
     <w:p>
@@ -1252,19 +925,15 @@
         <w:tabs>
           <w:tab w:val="left" w:pos="1075"/>
         </w:tabs>
-        <w:spacing w:line="360" w:lineRule="auto"/>
         <w:ind w:left="1077" w:hanging="397"/>
         <w:rPr>
-          <w:sz w:val="28"/>
-          <w:szCs w:val="28"/>
-        </w:rPr>
-      </w:pPr>
-      <w:r>
-        <w:rPr>
-          <w:sz w:val="28"/>
-          <w:szCs w:val="28"/>
-        </w:rPr>
-        <w:lastRenderedPageBreak/>
+          <w:szCs w:val="28"/>
+        </w:rPr>
+      </w:pPr>
+      <w:r>
+        <w:rPr>
+          <w:szCs w:val="28"/>
+        </w:rPr>
         <w:t>określa okres wypożyczenia,</w:t>
       </w:r>
     </w:p>
@@ -1278,16 +947,13 @@
         <w:tabs>
           <w:tab w:val="left" w:pos="1075"/>
         </w:tabs>
-        <w:spacing w:line="360" w:lineRule="auto"/>
         <w:ind w:left="1077" w:hanging="397"/>
         <w:rPr>
-          <w:sz w:val="28"/>
-          <w:szCs w:val="28"/>
-        </w:rPr>
-      </w:pPr>
-      <w:r>
-        <w:rPr>
-          <w:sz w:val="28"/>
+          <w:szCs w:val="28"/>
+        </w:rPr>
+      </w:pPr>
+      <w:r>
+        <w:rPr>
           <w:szCs w:val="28"/>
         </w:rPr>
         <w:t>dokonuje opłaty,</w:t>
@@ -1303,16 +969,13 @@
         <w:tabs>
           <w:tab w:val="left" w:pos="1075"/>
         </w:tabs>
-        <w:spacing w:line="360" w:lineRule="auto"/>
         <w:ind w:left="1077" w:hanging="397"/>
         <w:rPr>
-          <w:sz w:val="28"/>
-          <w:szCs w:val="28"/>
-        </w:rPr>
-      </w:pPr>
-      <w:r>
-        <w:rPr>
-          <w:sz w:val="28"/>
+          <w:szCs w:val="28"/>
+        </w:rPr>
+      </w:pPr>
+      <w:r>
+        <w:rPr>
           <w:szCs w:val="28"/>
         </w:rPr>
         <w:t>odbiera sprzęt,</w:t>
@@ -1328,16 +991,13 @@
         <w:tabs>
           <w:tab w:val="left" w:pos="1075"/>
         </w:tabs>
-        <w:spacing w:line="360" w:lineRule="auto"/>
         <w:ind w:left="1077" w:hanging="397"/>
         <w:rPr>
-          <w:sz w:val="28"/>
-          <w:szCs w:val="28"/>
-        </w:rPr>
-      </w:pPr>
-      <w:r>
-        <w:rPr>
-          <w:sz w:val="28"/>
+          <w:szCs w:val="28"/>
+        </w:rPr>
+      </w:pPr>
+      <w:r>
+        <w:rPr>
           <w:szCs w:val="28"/>
         </w:rPr>
         <w:t>po upływie czasu wypożyczenia, zwraca sprzęt.</w:t>
@@ -1348,14 +1008,13 @@
         <w:pStyle w:val="Heading1"/>
       </w:pPr>
       <w:r>
+        <w:lastRenderedPageBreak/>
         <w:t>Główne funkcje produktu:</w:t>
       </w:r>
     </w:p>
-    <w:p/>
-    <w:p>
-      <w:pPr>
-        <w:pStyle w:val="ListParagraph"/>
-        <w:spacing w:line="360" w:lineRule="auto"/>
+    <w:p>
+      <w:pPr>
+        <w:pStyle w:val="ListParagraph"/>
         <w:ind w:left="180"/>
         <w:rPr>
           <w:b/>
@@ -1374,278 +1033,71 @@
       <w:pPr>
         <w:pStyle w:val="ListParagraph"/>
         <w:numPr>
-          <w:ilvl w:val="0"/>
-          <w:numId w:val="7"/>
+          <w:ilvl w:val="1"/>
+          <w:numId w:val="2"/>
         </w:numPr>
-        <w:spacing w:line="360" w:lineRule="auto"/>
-        <w:rPr>
-          <w:sz w:val="28"/>
-        </w:rPr>
-      </w:pPr>
-      <w:r>
-        <w:rPr>
-          <w:sz w:val="28"/>
-        </w:rPr>
-        <w:t>dodawanie sprzętu,</w:t>
-      </w:r>
-    </w:p>
-    <w:p>
-      <w:pPr>
-        <w:pStyle w:val="ListParagraph"/>
-        <w:numPr>
-          <w:ilvl w:val="0"/>
-          <w:numId w:val="7"/>
-        </w:numPr>
-        <w:spacing w:line="360" w:lineRule="auto"/>
-        <w:rPr>
-          <w:sz w:val="28"/>
-        </w:rPr>
-      </w:pPr>
-      <w:r>
-        <w:rPr>
-          <w:sz w:val="28"/>
-        </w:rPr>
-        <w:t>ustalanie dostępności sprzętu,</w:t>
-      </w:r>
-    </w:p>
-    <w:p>
-      <w:pPr>
-        <w:pStyle w:val="ListParagraph"/>
-        <w:numPr>
-          <w:ilvl w:val="0"/>
-          <w:numId w:val="7"/>
-        </w:numPr>
-        <w:spacing w:line="360" w:lineRule="auto"/>
-        <w:rPr>
-          <w:sz w:val="28"/>
-        </w:rPr>
-      </w:pPr>
-      <w:r>
-        <w:rPr>
-          <w:sz w:val="28"/>
-        </w:rPr>
-        <w:t>ustalanie cen.</w:t>
-      </w:r>
-    </w:p>
-    <w:p>
-      <w:pPr>
-        <w:pStyle w:val="ListParagraph"/>
-        <w:spacing w:line="360" w:lineRule="auto"/>
-        <w:ind w:left="180"/>
-        <w:rPr>
-          <w:b/>
-          <w:sz w:val="32"/>
-        </w:rPr>
-      </w:pPr>
-      <w:r>
-        <w:rPr>
-          <w:b/>
-          <w:sz w:val="32"/>
-        </w:rPr>
-        <w:t>b) funkcje obsługiwane przez</w:t>
-      </w:r>
-      <w:r>
-        <w:rPr>
-          <w:b/>
-          <w:sz w:val="32"/>
-        </w:rPr>
-        <w:t xml:space="preserve"> klienta</w:t>
-      </w:r>
-      <w:r>
-        <w:rPr>
-          <w:b/>
-          <w:sz w:val="32"/>
-        </w:rPr>
-        <w:t>:</w:t>
-      </w:r>
-    </w:p>
-    <w:p>
-      <w:pPr>
-        <w:pStyle w:val="ListParagraph"/>
-        <w:numPr>
-          <w:ilvl w:val="0"/>
-          <w:numId w:val="5"/>
-        </w:numPr>
-        <w:spacing w:line="360" w:lineRule="auto"/>
-        <w:rPr>
-          <w:sz w:val="28"/>
-        </w:rPr>
-      </w:pPr>
-      <w:r>
-        <w:rPr>
-          <w:sz w:val="28"/>
-        </w:rPr>
-        <w:t>przeglądanie dostępnego sprzętu,</w:t>
-      </w:r>
-    </w:p>
-    <w:p>
-      <w:pPr>
-        <w:pStyle w:val="ListParagraph"/>
-        <w:numPr>
-          <w:ilvl w:val="0"/>
-          <w:numId w:val="5"/>
-        </w:numPr>
-        <w:spacing w:line="360" w:lineRule="auto"/>
-        <w:rPr>
-          <w:sz w:val="28"/>
-        </w:rPr>
-      </w:pPr>
-      <w:r>
-        <w:rPr>
-          <w:sz w:val="28"/>
-        </w:rPr>
-        <w:t>zamówienie konkretnych pozycji,</w:t>
-      </w:r>
-    </w:p>
-    <w:p>
-      <w:pPr>
-        <w:pStyle w:val="ListParagraph"/>
-        <w:numPr>
-          <w:ilvl w:val="0"/>
-          <w:numId w:val="5"/>
-        </w:numPr>
-        <w:spacing w:line="360" w:lineRule="auto"/>
-        <w:rPr>
-          <w:sz w:val="28"/>
-        </w:rPr>
-      </w:pPr>
-      <w:r>
-        <w:rPr>
-          <w:sz w:val="28"/>
-        </w:rPr>
-        <w:t>określenie ilości wypożyczanego sprzętu,</w:t>
-      </w:r>
-    </w:p>
-    <w:p>
-      <w:pPr>
-        <w:pStyle w:val="ListParagraph"/>
-        <w:numPr>
-          <w:ilvl w:val="0"/>
-          <w:numId w:val="5"/>
-        </w:numPr>
-        <w:spacing w:line="360" w:lineRule="auto"/>
-        <w:rPr>
-          <w:sz w:val="28"/>
-        </w:rPr>
-      </w:pPr>
-      <w:r>
-        <w:rPr>
-          <w:sz w:val="28"/>
-        </w:rPr>
-        <w:t>wybór okresu na jaki wypożyczony będzie sprzęt,</w:t>
-      </w:r>
-    </w:p>
-    <w:p>
-      <w:pPr>
-        <w:pStyle w:val="ListParagraph"/>
-        <w:numPr>
-          <w:ilvl w:val="0"/>
-          <w:numId w:val="5"/>
-        </w:numPr>
-        <w:spacing w:line="360" w:lineRule="auto"/>
-        <w:rPr>
-          <w:sz w:val="28"/>
-        </w:rPr>
-      </w:pPr>
-      <w:r>
-        <w:rPr>
-          <w:sz w:val="28"/>
-        </w:rPr>
-        <w:t>wybór sposobu odbioru sprzętu,</w:t>
-      </w:r>
-    </w:p>
-    <w:p>
-      <w:pPr>
-        <w:pStyle w:val="ListParagraph"/>
-        <w:numPr>
-          <w:ilvl w:val="0"/>
-          <w:numId w:val="5"/>
-        </w:numPr>
-        <w:spacing w:line="360" w:lineRule="auto"/>
-        <w:rPr>
-          <w:sz w:val="28"/>
-        </w:rPr>
-      </w:pPr>
-      <w:r>
-        <w:rPr>
-          <w:sz w:val="28"/>
-        </w:rPr>
-        <w:t>wybór sposobu oddania sprzętu,</w:t>
-      </w:r>
-    </w:p>
-    <w:p>
-      <w:pPr>
-        <w:pStyle w:val="ListParagraph"/>
-        <w:numPr>
-          <w:ilvl w:val="0"/>
-          <w:numId w:val="5"/>
-        </w:numPr>
-        <w:spacing w:line="360" w:lineRule="auto"/>
-        <w:rPr>
-          <w:sz w:val="28"/>
-        </w:rPr>
-      </w:pPr>
-      <w:r>
-        <w:rPr>
-          <w:sz w:val="28"/>
-        </w:rPr>
-        <w:t>określenie sposobu płatności,</w:t>
-      </w:r>
-    </w:p>
-    <w:p>
-      <w:pPr>
-        <w:pStyle w:val="ListParagraph"/>
-        <w:numPr>
-          <w:ilvl w:val="0"/>
-          <w:numId w:val="5"/>
-        </w:numPr>
-        <w:spacing w:line="360" w:lineRule="auto"/>
-        <w:rPr>
-          <w:sz w:val="28"/>
-        </w:rPr>
-      </w:pPr>
-      <w:r>
-        <w:rPr>
-          <w:sz w:val="28"/>
-        </w:rPr>
-        <w:t>dokonywanie rezerwacji sprzętu.</w:t>
-      </w:r>
-    </w:p>
-    <w:p>
-      <w:pPr>
-        <w:pStyle w:val="ListParagraph"/>
         <w:tabs>
           <w:tab w:val="left" w:pos="1075"/>
         </w:tabs>
-        <w:spacing w:line="360" w:lineRule="auto"/>
-        <w:ind w:left="1077"/>
-        <w:rPr>
-          <w:sz w:val="28"/>
-          <w:szCs w:val="28"/>
-        </w:rPr>
-      </w:pPr>
-    </w:p>
-    <w:p>
-      <w:pPr>
-        <w:pStyle w:val="Heading1"/>
-      </w:pPr>
-      <w:r>
-        <w:t>Wymagania funkcjonalne i niefunkcjonalne</w:t>
-      </w:r>
-    </w:p>
-    <w:p>
-      <w:pPr>
-        <w:pStyle w:val="ListParagraph"/>
-        <w:ind w:left="360"/>
-        <w:rPr>
-          <w:sz w:val="32"/>
-        </w:rPr>
-      </w:pPr>
-    </w:p>
-    <w:p>
-      <w:pPr>
-        <w:pStyle w:val="ListParagraph"/>
-        <w:spacing w:line="360" w:lineRule="auto"/>
+        <w:ind w:left="1077" w:hanging="397"/>
+        <w:rPr>
+          <w:szCs w:val="28"/>
+        </w:rPr>
+      </w:pPr>
+      <w:r>
+        <w:rPr>
+          <w:szCs w:val="28"/>
+        </w:rPr>
+        <w:t>dodawanie sprzętu,</w:t>
+      </w:r>
+    </w:p>
+    <w:p>
+      <w:pPr>
+        <w:pStyle w:val="ListParagraph"/>
+        <w:numPr>
+          <w:ilvl w:val="1"/>
+          <w:numId w:val="2"/>
+        </w:numPr>
+        <w:tabs>
+          <w:tab w:val="left" w:pos="1075"/>
+        </w:tabs>
+        <w:ind w:left="1077" w:hanging="397"/>
+        <w:rPr>
+          <w:szCs w:val="28"/>
+        </w:rPr>
+      </w:pPr>
+      <w:r>
+        <w:rPr>
+          <w:szCs w:val="28"/>
+        </w:rPr>
+        <w:t>ustalanie dostępności sprzętu,</w:t>
+      </w:r>
+    </w:p>
+    <w:p>
+      <w:pPr>
+        <w:pStyle w:val="ListParagraph"/>
+        <w:numPr>
+          <w:ilvl w:val="1"/>
+          <w:numId w:val="2"/>
+        </w:numPr>
+        <w:tabs>
+          <w:tab w:val="left" w:pos="1075"/>
+        </w:tabs>
+        <w:ind w:left="1077" w:hanging="397"/>
+        <w:rPr>
+          <w:szCs w:val="28"/>
+        </w:rPr>
+      </w:pPr>
+      <w:r>
+        <w:rPr>
+          <w:szCs w:val="28"/>
+        </w:rPr>
+        <w:t>ustalanie cen.</w:t>
+      </w:r>
+    </w:p>
+    <w:p>
+      <w:pPr>
+        <w:pStyle w:val="ListParagraph"/>
         <w:ind w:left="180"/>
         <w:rPr>
           <w:b/>
@@ -1657,300 +1109,561 @@
           <w:b/>
           <w:sz w:val="32"/>
         </w:rPr>
-        <w:t>Wymagania funkcjonalne:</w:t>
-      </w:r>
-    </w:p>
-    <w:p>
-      <w:pPr>
-        <w:pStyle w:val="ListParagraph"/>
-        <w:numPr>
-          <w:ilvl w:val="0"/>
-          <w:numId w:val="5"/>
-        </w:numPr>
-        <w:spacing w:line="360" w:lineRule="auto"/>
-        <w:rPr>
-          <w:sz w:val="28"/>
-        </w:rPr>
-      </w:pPr>
-      <w:r>
-        <w:rPr>
-          <w:sz w:val="28"/>
-        </w:rPr>
-        <w:t>wybór rodzaju sprzętu,</w:t>
-      </w:r>
-    </w:p>
-    <w:p>
-      <w:pPr>
-        <w:pStyle w:val="ListParagraph"/>
-        <w:numPr>
-          <w:ilvl w:val="0"/>
-          <w:numId w:val="5"/>
-        </w:numPr>
-        <w:spacing w:line="360" w:lineRule="auto"/>
-        <w:rPr>
-          <w:sz w:val="28"/>
-        </w:rPr>
-      </w:pPr>
-      <w:r>
-        <w:rPr>
-          <w:sz w:val="28"/>
-        </w:rPr>
-        <w:lastRenderedPageBreak/>
-        <w:t>wybór</w:t>
-      </w:r>
-      <w:r>
-        <w:rPr>
-          <w:sz w:val="28"/>
-        </w:rPr>
-        <w:t xml:space="preserve"> ilości sprzętu</w:t>
-      </w:r>
-    </w:p>
-    <w:p>
-      <w:pPr>
-        <w:pStyle w:val="ListParagraph"/>
-        <w:numPr>
-          <w:ilvl w:val="0"/>
-          <w:numId w:val="5"/>
-        </w:numPr>
-        <w:spacing w:line="360" w:lineRule="auto"/>
-        <w:rPr>
-          <w:sz w:val="28"/>
-        </w:rPr>
-      </w:pPr>
-      <w:r>
-        <w:rPr>
-          <w:sz w:val="28"/>
-        </w:rPr>
-        <w:t>określanie długości czasu wypożycznia,</w:t>
-      </w:r>
-    </w:p>
-    <w:p>
-      <w:pPr>
-        <w:pStyle w:val="ListParagraph"/>
-        <w:numPr>
-          <w:ilvl w:val="0"/>
-          <w:numId w:val="5"/>
-        </w:numPr>
-        <w:spacing w:line="360" w:lineRule="auto"/>
-        <w:rPr>
-          <w:sz w:val="28"/>
-        </w:rPr>
-      </w:pPr>
-      <w:r>
-        <w:rPr>
-          <w:sz w:val="28"/>
-        </w:rPr>
-        <w:t>określenie terminu rozpoczęcia wypożyczenia</w:t>
-      </w:r>
-    </w:p>
-    <w:p>
-      <w:pPr>
-        <w:pStyle w:val="ListParagraph"/>
-        <w:numPr>
-          <w:ilvl w:val="0"/>
-          <w:numId w:val="5"/>
-        </w:numPr>
-        <w:spacing w:line="360" w:lineRule="auto"/>
-        <w:rPr>
-          <w:sz w:val="28"/>
-        </w:rPr>
-      </w:pPr>
-      <w:r>
-        <w:rPr>
-          <w:sz w:val="28"/>
-        </w:rPr>
-        <w:t>wyświetlanie info</w:t>
-      </w:r>
-      <w:r>
-        <w:rPr>
-          <w:sz w:val="28"/>
-        </w:rPr>
-        <w:t>rmacji o sprzęcie,</w:t>
-      </w:r>
-    </w:p>
-    <w:p>
-      <w:pPr>
-        <w:pStyle w:val="ListParagraph"/>
-        <w:numPr>
-          <w:ilvl w:val="0"/>
-          <w:numId w:val="5"/>
-        </w:numPr>
-        <w:spacing w:line="360" w:lineRule="auto"/>
-        <w:rPr>
-          <w:sz w:val="28"/>
-        </w:rPr>
-      </w:pPr>
-      <w:r>
-        <w:rPr>
-          <w:sz w:val="28"/>
-        </w:rPr>
-        <w:t>wyświetlanie podsuwowania zamówienia,</w:t>
-      </w:r>
-    </w:p>
-    <w:p>
-      <w:pPr>
-        <w:pStyle w:val="ListParagraph"/>
-        <w:numPr>
-          <w:ilvl w:val="0"/>
-          <w:numId w:val="5"/>
-        </w:numPr>
-        <w:spacing w:line="360" w:lineRule="auto"/>
-        <w:rPr>
-          <w:sz w:val="28"/>
-        </w:rPr>
-      </w:pPr>
-      <w:r>
-        <w:rPr>
-          <w:sz w:val="28"/>
-        </w:rPr>
-        <w:t>możliwość u</w:t>
-      </w:r>
-      <w:r>
-        <w:rPr>
-          <w:sz w:val="28"/>
-        </w:rPr>
-        <w:t>zyskania dodatkowych informacji (kontakt klienta z administracją wypożyczalni),</w:t>
-      </w:r>
-    </w:p>
-    <w:p>
-      <w:pPr>
-        <w:pStyle w:val="ListParagraph"/>
-        <w:numPr>
-          <w:ilvl w:val="0"/>
-          <w:numId w:val="5"/>
-        </w:numPr>
-        <w:spacing w:line="360" w:lineRule="auto"/>
-        <w:rPr>
-          <w:sz w:val="28"/>
-        </w:rPr>
-      </w:pPr>
-      <w:r>
-        <w:rPr>
-          <w:sz w:val="28"/>
-        </w:rPr>
-        <w:t>określenie sposobu płatności,</w:t>
-      </w:r>
-    </w:p>
-    <w:p>
-      <w:pPr>
-        <w:pStyle w:val="ListParagraph"/>
-        <w:numPr>
-          <w:ilvl w:val="0"/>
-          <w:numId w:val="5"/>
-        </w:numPr>
-        <w:spacing w:line="360" w:lineRule="auto"/>
-        <w:rPr>
-          <w:sz w:val="28"/>
-        </w:rPr>
-      </w:pPr>
-      <w:r>
-        <w:rPr>
-          <w:sz w:val="28"/>
-        </w:rPr>
-        <w:t>wprowadzanie nowych pozycji,</w:t>
-      </w:r>
-    </w:p>
-    <w:p>
-      <w:pPr>
-        <w:pStyle w:val="ListParagraph"/>
-        <w:numPr>
-          <w:ilvl w:val="0"/>
-          <w:numId w:val="5"/>
-        </w:numPr>
-        <w:spacing w:line="360" w:lineRule="auto"/>
-        <w:rPr>
-          <w:sz w:val="28"/>
-        </w:rPr>
-      </w:pPr>
-      <w:r>
-        <w:rPr>
-          <w:sz w:val="28"/>
-        </w:rPr>
-        <w:t>aktualizacja</w:t>
-      </w:r>
-      <w:r>
-        <w:rPr>
-          <w:sz w:val="28"/>
-        </w:rPr>
-        <w:t xml:space="preserve"> informacji o sprzęcie,</w:t>
-      </w:r>
-    </w:p>
-    <w:p>
-      <w:pPr>
-        <w:pStyle w:val="ListParagraph"/>
-        <w:numPr>
-          <w:ilvl w:val="0"/>
-          <w:numId w:val="5"/>
-        </w:numPr>
-        <w:spacing w:line="360" w:lineRule="auto"/>
-        <w:rPr>
-          <w:sz w:val="28"/>
-        </w:rPr>
-      </w:pPr>
-      <w:r>
-        <w:rPr>
-          <w:sz w:val="28"/>
-        </w:rPr>
-        <w:t>aktualizacja informacji o dostęponości sprzętu,</w:t>
-      </w:r>
-    </w:p>
-    <w:p>
-      <w:pPr>
-        <w:pStyle w:val="ListParagraph"/>
-        <w:numPr>
-          <w:ilvl w:val="0"/>
-          <w:numId w:val="5"/>
-        </w:numPr>
-        <w:spacing w:line="360" w:lineRule="auto"/>
-        <w:rPr>
-          <w:sz w:val="28"/>
-        </w:rPr>
-      </w:pPr>
-      <w:r>
-        <w:rPr>
-          <w:sz w:val="28"/>
-        </w:rPr>
-        <w:t xml:space="preserve">wprowadzanie </w:t>
-      </w:r>
-      <w:r>
-        <w:rPr>
-          <w:sz w:val="28"/>
-        </w:rPr>
-        <w:t xml:space="preserve">i </w:t>
-      </w:r>
-      <w:r>
-        <w:rPr>
-          <w:sz w:val="28"/>
-        </w:rPr>
-        <w:t>aktualizacja cen.</w:t>
-      </w:r>
-    </w:p>
-    <w:p>
-      <w:pPr>
-        <w:pStyle w:val="ListParagraph"/>
-        <w:spacing w:line="360" w:lineRule="auto"/>
-        <w:ind w:left="1080"/>
-        <w:rPr>
-          <w:sz w:val="28"/>
-        </w:rPr>
-      </w:pPr>
-    </w:p>
-    <w:p>
-      <w:pPr>
-        <w:pStyle w:val="ListParagraph"/>
-        <w:spacing w:line="360" w:lineRule="auto"/>
-        <w:ind w:left="90"/>
-        <w:jc w:val="both"/>
+        <w:t>b) funkcje obsługiwane przez</w:t>
+      </w:r>
+      <w:r>
         <w:rPr>
           <w:b/>
           <w:sz w:val="32"/>
         </w:rPr>
-      </w:pPr>
+        <w:t xml:space="preserve"> klienta</w:t>
+      </w:r>
       <w:r>
         <w:rPr>
           <w:b/>
           <w:sz w:val="32"/>
         </w:rPr>
+        <w:t>:</w:t>
+      </w:r>
+    </w:p>
+    <w:p>
+      <w:pPr>
+        <w:pStyle w:val="ListParagraph"/>
+        <w:numPr>
+          <w:ilvl w:val="1"/>
+          <w:numId w:val="2"/>
+        </w:numPr>
+        <w:tabs>
+          <w:tab w:val="left" w:pos="1075"/>
+        </w:tabs>
+        <w:ind w:left="1077" w:hanging="397"/>
+        <w:rPr>
+          <w:szCs w:val="28"/>
+        </w:rPr>
+      </w:pPr>
+      <w:r>
+        <w:rPr>
+          <w:szCs w:val="28"/>
+        </w:rPr>
+        <w:t>przeglądanie dostępnego sprzętu,</w:t>
+      </w:r>
+    </w:p>
+    <w:p>
+      <w:pPr>
+        <w:pStyle w:val="ListParagraph"/>
+        <w:numPr>
+          <w:ilvl w:val="1"/>
+          <w:numId w:val="2"/>
+        </w:numPr>
+        <w:tabs>
+          <w:tab w:val="left" w:pos="1075"/>
+        </w:tabs>
+        <w:ind w:left="1077" w:hanging="397"/>
+        <w:rPr>
+          <w:szCs w:val="28"/>
+        </w:rPr>
+      </w:pPr>
+      <w:r>
+        <w:rPr>
+          <w:szCs w:val="28"/>
+        </w:rPr>
+        <w:t>zamówienie konkretnych pozycji,</w:t>
+      </w:r>
+    </w:p>
+    <w:p>
+      <w:pPr>
+        <w:pStyle w:val="ListParagraph"/>
+        <w:numPr>
+          <w:ilvl w:val="1"/>
+          <w:numId w:val="2"/>
+        </w:numPr>
+        <w:tabs>
+          <w:tab w:val="left" w:pos="1075"/>
+        </w:tabs>
+        <w:ind w:left="1077" w:hanging="397"/>
+        <w:rPr>
+          <w:szCs w:val="28"/>
+        </w:rPr>
+      </w:pPr>
+      <w:r>
+        <w:rPr>
+          <w:szCs w:val="28"/>
+        </w:rPr>
+        <w:t>określenie ilości wypożyczanego sprzętu,</w:t>
+      </w:r>
+    </w:p>
+    <w:p>
+      <w:pPr>
+        <w:pStyle w:val="ListParagraph"/>
+        <w:numPr>
+          <w:ilvl w:val="1"/>
+          <w:numId w:val="2"/>
+        </w:numPr>
+        <w:tabs>
+          <w:tab w:val="left" w:pos="1075"/>
+        </w:tabs>
+        <w:ind w:left="1077" w:hanging="397"/>
+        <w:rPr>
+          <w:szCs w:val="28"/>
+        </w:rPr>
+      </w:pPr>
+      <w:r>
+        <w:rPr>
+          <w:szCs w:val="28"/>
+        </w:rPr>
+        <w:t>wybór okresu na jaki wypożyczony będzie sprzęt,</w:t>
+      </w:r>
+    </w:p>
+    <w:p>
+      <w:pPr>
+        <w:pStyle w:val="ListParagraph"/>
+        <w:numPr>
+          <w:ilvl w:val="1"/>
+          <w:numId w:val="2"/>
+        </w:numPr>
+        <w:tabs>
+          <w:tab w:val="left" w:pos="1075"/>
+        </w:tabs>
+        <w:ind w:left="1077" w:hanging="397"/>
+        <w:rPr>
+          <w:szCs w:val="28"/>
+        </w:rPr>
+      </w:pPr>
+      <w:r>
+        <w:rPr>
+          <w:szCs w:val="28"/>
+        </w:rPr>
+        <w:t>wybór sposobu odbioru sprzętu,</w:t>
+      </w:r>
+    </w:p>
+    <w:p>
+      <w:pPr>
+        <w:pStyle w:val="ListParagraph"/>
+        <w:numPr>
+          <w:ilvl w:val="1"/>
+          <w:numId w:val="2"/>
+        </w:numPr>
+        <w:tabs>
+          <w:tab w:val="left" w:pos="1075"/>
+        </w:tabs>
+        <w:ind w:left="1077" w:hanging="397"/>
+        <w:rPr>
+          <w:szCs w:val="28"/>
+        </w:rPr>
+      </w:pPr>
+      <w:r>
+        <w:rPr>
+          <w:szCs w:val="28"/>
+        </w:rPr>
+        <w:t>wybór sposobu oddania sprzętu,</w:t>
+      </w:r>
+    </w:p>
+    <w:p>
+      <w:pPr>
+        <w:pStyle w:val="ListParagraph"/>
+        <w:numPr>
+          <w:ilvl w:val="1"/>
+          <w:numId w:val="2"/>
+        </w:numPr>
+        <w:tabs>
+          <w:tab w:val="left" w:pos="1075"/>
+        </w:tabs>
+        <w:ind w:left="1077" w:hanging="397"/>
+        <w:rPr>
+          <w:szCs w:val="28"/>
+        </w:rPr>
+      </w:pPr>
+      <w:r>
+        <w:rPr>
+          <w:szCs w:val="28"/>
+        </w:rPr>
+        <w:t>określenie sposobu płatności,</w:t>
+      </w:r>
+    </w:p>
+    <w:p>
+      <w:pPr>
+        <w:pStyle w:val="ListParagraph"/>
+        <w:numPr>
+          <w:ilvl w:val="1"/>
+          <w:numId w:val="2"/>
+        </w:numPr>
+        <w:tabs>
+          <w:tab w:val="left" w:pos="1075"/>
+        </w:tabs>
+        <w:ind w:left="1077" w:hanging="397"/>
+        <w:rPr>
+          <w:szCs w:val="28"/>
+        </w:rPr>
+      </w:pPr>
+      <w:r>
+        <w:rPr>
+          <w:szCs w:val="28"/>
+        </w:rPr>
+        <w:t>dokonywanie rezerwacji sprzętu.</w:t>
+      </w:r>
+    </w:p>
+    <w:p>
+      <w:pPr>
+        <w:pStyle w:val="ListParagraph"/>
+        <w:tabs>
+          <w:tab w:val="left" w:pos="1075"/>
+        </w:tabs>
+        <w:ind w:left="1077"/>
+        <w:rPr>
+          <w:sz w:val="28"/>
+          <w:szCs w:val="28"/>
+        </w:rPr>
+      </w:pPr>
+    </w:p>
+    <w:p>
+      <w:pPr>
+        <w:pStyle w:val="Heading1"/>
+      </w:pPr>
+      <w:r>
+        <w:t>Wymagania funkcjonalne i niefunkcjonalne</w:t>
+      </w:r>
+    </w:p>
+    <w:p>
+      <w:pPr>
+        <w:pStyle w:val="ListParagraph"/>
+        <w:ind w:left="180"/>
+        <w:rPr>
+          <w:b/>
+          <w:sz w:val="32"/>
+        </w:rPr>
+      </w:pPr>
+      <w:r>
+        <w:rPr>
+          <w:b/>
+          <w:sz w:val="32"/>
+        </w:rPr>
+        <w:t>Wymagania funkcjonalne:</w:t>
+      </w:r>
+    </w:p>
+    <w:p>
+      <w:pPr>
+        <w:pStyle w:val="ListParagraph"/>
+        <w:numPr>
+          <w:ilvl w:val="1"/>
+          <w:numId w:val="2"/>
+        </w:numPr>
+        <w:tabs>
+          <w:tab w:val="left" w:pos="1075"/>
+        </w:tabs>
+        <w:ind w:left="1077" w:hanging="397"/>
+        <w:rPr>
+          <w:szCs w:val="28"/>
+        </w:rPr>
+      </w:pPr>
+      <w:r>
+        <w:rPr>
+          <w:szCs w:val="28"/>
+        </w:rPr>
+        <w:t>wybór rodzaju sprzętu,</w:t>
+      </w:r>
+    </w:p>
+    <w:p>
+      <w:pPr>
+        <w:pStyle w:val="ListParagraph"/>
+        <w:numPr>
+          <w:ilvl w:val="1"/>
+          <w:numId w:val="2"/>
+        </w:numPr>
+        <w:tabs>
+          <w:tab w:val="left" w:pos="1075"/>
+        </w:tabs>
+        <w:ind w:left="1077" w:hanging="397"/>
+        <w:rPr>
+          <w:szCs w:val="28"/>
+        </w:rPr>
+      </w:pPr>
+      <w:r>
+        <w:rPr>
+          <w:szCs w:val="28"/>
+        </w:rPr>
+        <w:t>wybór</w:t>
+      </w:r>
+      <w:r>
+        <w:rPr>
+          <w:szCs w:val="28"/>
+        </w:rPr>
+        <w:t xml:space="preserve"> ilości sprzętu</w:t>
+      </w:r>
+    </w:p>
+    <w:p>
+      <w:pPr>
+        <w:pStyle w:val="ListParagraph"/>
+        <w:numPr>
+          <w:ilvl w:val="1"/>
+          <w:numId w:val="2"/>
+        </w:numPr>
+        <w:tabs>
+          <w:tab w:val="left" w:pos="1075"/>
+        </w:tabs>
+        <w:ind w:left="1077" w:hanging="397"/>
+        <w:rPr>
+          <w:szCs w:val="28"/>
+        </w:rPr>
+      </w:pPr>
+      <w:r>
+        <w:rPr>
+          <w:szCs w:val="28"/>
+        </w:rPr>
+        <w:t>określanie długości czasu wypożycznia,</w:t>
+      </w:r>
+    </w:p>
+    <w:p>
+      <w:pPr>
+        <w:pStyle w:val="ListParagraph"/>
+        <w:numPr>
+          <w:ilvl w:val="1"/>
+          <w:numId w:val="2"/>
+        </w:numPr>
+        <w:tabs>
+          <w:tab w:val="left" w:pos="1075"/>
+        </w:tabs>
+        <w:ind w:left="1077" w:hanging="397"/>
+        <w:rPr>
+          <w:szCs w:val="28"/>
+        </w:rPr>
+      </w:pPr>
+      <w:r>
+        <w:rPr>
+          <w:szCs w:val="28"/>
+        </w:rPr>
+        <w:t>określenie terminu rozpoczęcia wypożyczenia</w:t>
+      </w:r>
+    </w:p>
+    <w:p>
+      <w:pPr>
+        <w:pStyle w:val="ListParagraph"/>
+        <w:numPr>
+          <w:ilvl w:val="1"/>
+          <w:numId w:val="2"/>
+        </w:numPr>
+        <w:tabs>
+          <w:tab w:val="left" w:pos="1075"/>
+        </w:tabs>
+        <w:ind w:left="1077" w:hanging="397"/>
+        <w:rPr>
+          <w:szCs w:val="28"/>
+        </w:rPr>
+      </w:pPr>
+      <w:r>
+        <w:rPr>
+          <w:szCs w:val="28"/>
+        </w:rPr>
+        <w:t>wyświetlanie info</w:t>
+      </w:r>
+      <w:r>
+        <w:rPr>
+          <w:szCs w:val="28"/>
+        </w:rPr>
+        <w:t>rmacji o sprzęcie,</w:t>
+      </w:r>
+    </w:p>
+    <w:p>
+      <w:pPr>
+        <w:pStyle w:val="ListParagraph"/>
+        <w:numPr>
+          <w:ilvl w:val="1"/>
+          <w:numId w:val="2"/>
+        </w:numPr>
+        <w:tabs>
+          <w:tab w:val="left" w:pos="1075"/>
+        </w:tabs>
+        <w:ind w:left="1077" w:hanging="397"/>
+        <w:rPr>
+          <w:szCs w:val="28"/>
+        </w:rPr>
+      </w:pPr>
+      <w:r>
+        <w:rPr>
+          <w:szCs w:val="28"/>
+        </w:rPr>
+        <w:t>wyświetlanie podsuwowania zamówienia,</w:t>
+      </w:r>
+    </w:p>
+    <w:p>
+      <w:pPr>
+        <w:pStyle w:val="ListParagraph"/>
+        <w:numPr>
+          <w:ilvl w:val="1"/>
+          <w:numId w:val="2"/>
+        </w:numPr>
+        <w:tabs>
+          <w:tab w:val="left" w:pos="1075"/>
+        </w:tabs>
+        <w:ind w:left="1077" w:hanging="397"/>
+        <w:rPr>
+          <w:szCs w:val="28"/>
+        </w:rPr>
+      </w:pPr>
+      <w:r>
+        <w:rPr>
+          <w:szCs w:val="28"/>
+        </w:rPr>
+        <w:lastRenderedPageBreak/>
+        <w:t>możliwość u</w:t>
+      </w:r>
+      <w:r>
+        <w:rPr>
+          <w:szCs w:val="28"/>
+        </w:rPr>
+        <w:t>zyskania dodatkowych informacji (kontakt klienta z administracją wypożyczalni),</w:t>
+      </w:r>
+    </w:p>
+    <w:p>
+      <w:pPr>
+        <w:pStyle w:val="ListParagraph"/>
+        <w:numPr>
+          <w:ilvl w:val="1"/>
+          <w:numId w:val="2"/>
+        </w:numPr>
+        <w:tabs>
+          <w:tab w:val="left" w:pos="1075"/>
+        </w:tabs>
+        <w:ind w:left="1077" w:hanging="397"/>
+        <w:rPr>
+          <w:szCs w:val="28"/>
+        </w:rPr>
+      </w:pPr>
+      <w:r>
+        <w:rPr>
+          <w:szCs w:val="28"/>
+        </w:rPr>
+        <w:t>określenie sposobu płatności,</w:t>
+      </w:r>
+    </w:p>
+    <w:p>
+      <w:pPr>
+        <w:pStyle w:val="ListParagraph"/>
+        <w:numPr>
+          <w:ilvl w:val="1"/>
+          <w:numId w:val="2"/>
+        </w:numPr>
+        <w:tabs>
+          <w:tab w:val="left" w:pos="1075"/>
+        </w:tabs>
+        <w:ind w:left="1077" w:hanging="397"/>
+        <w:rPr>
+          <w:szCs w:val="28"/>
+        </w:rPr>
+      </w:pPr>
+      <w:r>
+        <w:rPr>
+          <w:szCs w:val="28"/>
+        </w:rPr>
+        <w:t>wprowadzanie nowych pozycji,</w:t>
+      </w:r>
+    </w:p>
+    <w:p>
+      <w:pPr>
+        <w:pStyle w:val="ListParagraph"/>
+        <w:numPr>
+          <w:ilvl w:val="1"/>
+          <w:numId w:val="2"/>
+        </w:numPr>
+        <w:tabs>
+          <w:tab w:val="left" w:pos="1075"/>
+        </w:tabs>
+        <w:ind w:left="1077" w:hanging="397"/>
+        <w:rPr>
+          <w:szCs w:val="28"/>
+        </w:rPr>
+      </w:pPr>
+      <w:r>
+        <w:rPr>
+          <w:szCs w:val="28"/>
+        </w:rPr>
+        <w:t>aktualizacja</w:t>
+      </w:r>
+      <w:r>
+        <w:rPr>
+          <w:szCs w:val="28"/>
+        </w:rPr>
+        <w:t xml:space="preserve"> informacji o sprzęcie,</w:t>
+      </w:r>
+    </w:p>
+    <w:p>
+      <w:pPr>
+        <w:pStyle w:val="ListParagraph"/>
+        <w:numPr>
+          <w:ilvl w:val="1"/>
+          <w:numId w:val="2"/>
+        </w:numPr>
+        <w:tabs>
+          <w:tab w:val="left" w:pos="1075"/>
+        </w:tabs>
+        <w:ind w:left="1077" w:hanging="397"/>
+        <w:rPr>
+          <w:szCs w:val="28"/>
+        </w:rPr>
+      </w:pPr>
+      <w:r>
+        <w:rPr>
+          <w:szCs w:val="28"/>
+        </w:rPr>
+        <w:t>aktualizacja informacji o dostęponości sprzętu,</w:t>
+      </w:r>
+    </w:p>
+    <w:p>
+      <w:pPr>
+        <w:pStyle w:val="ListParagraph"/>
+        <w:numPr>
+          <w:ilvl w:val="1"/>
+          <w:numId w:val="2"/>
+        </w:numPr>
+        <w:tabs>
+          <w:tab w:val="left" w:pos="1075"/>
+        </w:tabs>
+        <w:ind w:left="1077" w:hanging="397"/>
+        <w:rPr>
+          <w:szCs w:val="28"/>
+        </w:rPr>
+      </w:pPr>
+      <w:r>
+        <w:rPr>
+          <w:szCs w:val="28"/>
+        </w:rPr>
+        <w:t xml:space="preserve">wprowadzanie </w:t>
+      </w:r>
+      <w:r>
+        <w:rPr>
+          <w:szCs w:val="28"/>
+        </w:rPr>
+        <w:t xml:space="preserve">i </w:t>
+      </w:r>
+      <w:r>
+        <w:rPr>
+          <w:szCs w:val="28"/>
+        </w:rPr>
+        <w:t>aktualizacja cen.</w:t>
+      </w:r>
+    </w:p>
+    <w:p>
+      <w:pPr>
+        <w:pStyle w:val="ListParagraph"/>
+        <w:ind w:left="1080"/>
+        <w:rPr>
+          <w:sz w:val="28"/>
+        </w:rPr>
+      </w:pPr>
+    </w:p>
+    <w:p>
+      <w:pPr>
+        <w:pStyle w:val="ListParagraph"/>
+        <w:ind w:left="90"/>
+        <w:rPr>
+          <w:b/>
+          <w:sz w:val="32"/>
+        </w:rPr>
+      </w:pPr>
+      <w:r>
+        <w:rPr>
+          <w:b/>
+          <w:sz w:val="32"/>
+        </w:rPr>
         <w:t>Wymagania niefunkcjonalne:</w:t>
       </w:r>
     </w:p>
@@ -1958,17 +1671,20 @@
       <w:pPr>
         <w:pStyle w:val="ListParagraph"/>
         <w:numPr>
-          <w:ilvl w:val="0"/>
-          <w:numId w:val="5"/>
+          <w:ilvl w:val="1"/>
+          <w:numId w:val="2"/>
         </w:numPr>
-        <w:spacing w:line="360" w:lineRule="auto"/>
-        <w:rPr>
-          <w:sz w:val="28"/>
-        </w:rPr>
-      </w:pPr>
-      <w:r>
-        <w:rPr>
-          <w:sz w:val="28"/>
+        <w:tabs>
+          <w:tab w:val="left" w:pos="1075"/>
+        </w:tabs>
+        <w:ind w:left="1077" w:hanging="397"/>
+        <w:rPr>
+          <w:szCs w:val="28"/>
+        </w:rPr>
+      </w:pPr>
+      <w:r>
+        <w:rPr>
+          <w:szCs w:val="28"/>
         </w:rPr>
         <w:t>przydatność: wzrost efektywności i szybkości pracy wypożyczalni,</w:t>
       </w:r>
@@ -1977,49 +1693,49 @@
       <w:pPr>
         <w:pStyle w:val="ListParagraph"/>
         <w:numPr>
-          <w:ilvl w:val="0"/>
-          <w:numId w:val="5"/>
+          <w:ilvl w:val="1"/>
+          <w:numId w:val="2"/>
         </w:numPr>
-        <w:spacing w:line="360" w:lineRule="auto"/>
-        <w:rPr>
-          <w:sz w:val="28"/>
-        </w:rPr>
-      </w:pPr>
-      <w:r>
-        <w:rPr>
-          <w:sz w:val="28"/>
-        </w:rPr>
-        <w:t>bezpieczęństwo: oddzielny panel aplikacji dla admina – zapezpieczenie konta przez hasło</w:t>
-      </w:r>
-      <w:r>
-        <w:rPr>
-          <w:sz w:val="28"/>
-        </w:rPr>
-        <w:t>,</w:t>
+        <w:tabs>
+          <w:tab w:val="left" w:pos="1075"/>
+        </w:tabs>
+        <w:ind w:left="1077" w:hanging="397"/>
+        <w:rPr>
+          <w:szCs w:val="28"/>
+        </w:rPr>
+      </w:pPr>
+      <w:r>
+        <w:rPr>
+          <w:szCs w:val="28"/>
+        </w:rPr>
+        <w:t>bezpieczęństwo: oddzielny panel aplikacji dla admina – zapezpieczenie konta przez hasło,</w:t>
       </w:r>
     </w:p>
     <w:p>
       <w:pPr>
         <w:pStyle w:val="ListParagraph"/>
         <w:numPr>
-          <w:ilvl w:val="0"/>
-          <w:numId w:val="5"/>
+          <w:ilvl w:val="1"/>
+          <w:numId w:val="2"/>
         </w:numPr>
-        <w:spacing w:line="360" w:lineRule="auto"/>
-        <w:jc w:val="both"/>
-        <w:rPr>
-          <w:sz w:val="28"/>
-        </w:rPr>
-      </w:pPr>
-      <w:r>
-        <w:rPr>
-          <w:sz w:val="28"/>
+        <w:tabs>
+          <w:tab w:val="left" w:pos="1075"/>
+        </w:tabs>
+        <w:ind w:left="1077" w:hanging="397"/>
+        <w:jc w:val="left"/>
+        <w:rPr>
+          <w:szCs w:val="28"/>
+        </w:rPr>
+      </w:pPr>
+      <w:r>
+        <w:rPr>
+          <w:szCs w:val="28"/>
         </w:rPr>
         <w:t xml:space="preserve">dostępność: system musi być dostępny bez przerwy </w:t>
       </w:r>
       <w:r>
         <w:rPr>
-          <w:sz w:val="28"/>
+          <w:szCs w:val="28"/>
         </w:rPr>
         <w:br/>
         <w:t>w godzinach pracy wypożyczalni, prace administracyjne będą odbywać się po godzinach funkcjonowania wypożyczalni,</w:t>
@@ -2029,18 +1745,21 @@
       <w:pPr>
         <w:pStyle w:val="ListParagraph"/>
         <w:numPr>
-          <w:ilvl w:val="0"/>
-          <w:numId w:val="5"/>
+          <w:ilvl w:val="1"/>
+          <w:numId w:val="2"/>
         </w:numPr>
-        <w:spacing w:line="360" w:lineRule="auto"/>
-        <w:jc w:val="both"/>
-        <w:rPr>
-          <w:sz w:val="28"/>
-        </w:rPr>
-      </w:pPr>
-      <w:r>
-        <w:rPr>
-          <w:sz w:val="28"/>
+        <w:tabs>
+          <w:tab w:val="left" w:pos="1075"/>
+        </w:tabs>
+        <w:ind w:left="1077" w:hanging="397"/>
+        <w:jc w:val="left"/>
+        <w:rPr>
+          <w:szCs w:val="28"/>
+        </w:rPr>
+      </w:pPr>
+      <w:r>
+        <w:rPr>
+          <w:szCs w:val="28"/>
         </w:rPr>
         <w:t>wydajność: aplikacja działa sprawnie i bez długiego oczekiwania na reakcje nawet przy dużej ilości użytkowników,</w:t>
       </w:r>
@@ -2049,24 +1768,27 @@
       <w:pPr>
         <w:pStyle w:val="ListParagraph"/>
         <w:numPr>
-          <w:ilvl w:val="0"/>
-          <w:numId w:val="5"/>
+          <w:ilvl w:val="1"/>
+          <w:numId w:val="2"/>
         </w:numPr>
-        <w:spacing w:line="360" w:lineRule="auto"/>
-        <w:jc w:val="both"/>
-        <w:rPr>
-          <w:sz w:val="28"/>
-        </w:rPr>
-      </w:pPr>
-      <w:r>
-        <w:rPr>
-          <w:sz w:val="28"/>
+        <w:tabs>
+          <w:tab w:val="left" w:pos="1075"/>
+        </w:tabs>
+        <w:ind w:left="1077" w:hanging="397"/>
+        <w:jc w:val="left"/>
+        <w:rPr>
+          <w:szCs w:val="28"/>
+        </w:rPr>
+      </w:pPr>
+      <w:r>
+        <w:rPr>
+          <w:szCs w:val="28"/>
         </w:rPr>
         <w:t xml:space="preserve">skalowalność: system powinien łatwo dać się rozszerzać </w:t>
       </w:r>
       <w:r>
         <w:rPr>
-          <w:sz w:val="28"/>
+          <w:szCs w:val="28"/>
         </w:rPr>
         <w:br/>
         <w:t>i mieć możliwość zmiany oraz wprowadzanie nowych funkcji,</w:t>
@@ -2076,20 +1798,22 @@
       <w:pPr>
         <w:pStyle w:val="ListParagraph"/>
         <w:numPr>
-          <w:ilvl w:val="0"/>
-          <w:numId w:val="5"/>
+          <w:ilvl w:val="1"/>
+          <w:numId w:val="2"/>
         </w:numPr>
-        <w:spacing w:line="360" w:lineRule="auto"/>
-        <w:jc w:val="both"/>
-        <w:rPr>
-          <w:sz w:val="28"/>
-        </w:rPr>
-      </w:pPr>
-      <w:r>
-        <w:rPr>
-          <w:sz w:val="28"/>
-        </w:rPr>
-        <w:lastRenderedPageBreak/>
+        <w:tabs>
+          <w:tab w:val="left" w:pos="1075"/>
+        </w:tabs>
+        <w:ind w:left="1077" w:hanging="397"/>
+        <w:jc w:val="left"/>
+        <w:rPr>
+          <w:szCs w:val="28"/>
+        </w:rPr>
+      </w:pPr>
+      <w:r>
+        <w:rPr>
+          <w:szCs w:val="28"/>
+        </w:rPr>
         <w:t>platforma: oprogramowanie - system Windows, Linux,</w:t>
       </w:r>
     </w:p>
@@ -2097,24 +1821,27 @@
       <w:pPr>
         <w:pStyle w:val="ListParagraph"/>
         <w:numPr>
-          <w:ilvl w:val="0"/>
-          <w:numId w:val="5"/>
+          <w:ilvl w:val="1"/>
+          <w:numId w:val="2"/>
         </w:numPr>
-        <w:spacing w:line="360" w:lineRule="auto"/>
-        <w:jc w:val="both"/>
-        <w:rPr>
-          <w:sz w:val="28"/>
-        </w:rPr>
-      </w:pPr>
-      <w:r>
-        <w:rPr>
-          <w:sz w:val="28"/>
+        <w:tabs>
+          <w:tab w:val="left" w:pos="1075"/>
+        </w:tabs>
+        <w:ind w:left="1077" w:hanging="397"/>
+        <w:jc w:val="left"/>
+        <w:rPr>
+          <w:szCs w:val="28"/>
+        </w:rPr>
+      </w:pPr>
+      <w:r>
+        <w:rPr>
+          <w:szCs w:val="28"/>
         </w:rPr>
         <w:t xml:space="preserve">integracja z innymi systemami: aplikacja współpracuje  </w:t>
       </w:r>
       <w:r>
         <w:rPr>
-          <w:sz w:val="28"/>
+          <w:szCs w:val="28"/>
         </w:rPr>
         <w:br/>
         <w:t>z systemem bazodanowym.</w:t>
@@ -2585,6 +2312,92 @@
     </w:lvl>
   </w:abstractNum>
   <w:abstractNum w:abstractNumId="4" w15:restartNumberingAfterBreak="0">
+    <w:nsid w:val="10ED0300"/>
+    <w:multiLevelType w:val="hybridMultilevel"/>
+    <w:tmpl w:val="68223DE0"/>
+    <w:lvl w:ilvl="0" w:tplc="0409000F">
+      <w:start w:val="1"/>
+      <w:numFmt w:val="decimal"/>
+      <w:lvlText w:val="%1."/>
+      <w:lvlJc w:val="left"/>
+      <w:pPr>
+        <w:ind w:left="720" w:hanging="360"/>
+      </w:pPr>
+    </w:lvl>
+    <w:lvl w:ilvl="1" w:tplc="04090019" w:tentative="1">
+      <w:start w:val="1"/>
+      <w:numFmt w:val="lowerLetter"/>
+      <w:lvlText w:val="%2."/>
+      <w:lvlJc w:val="left"/>
+      <w:pPr>
+        <w:ind w:left="1440" w:hanging="360"/>
+      </w:pPr>
+    </w:lvl>
+    <w:lvl w:ilvl="2" w:tplc="0409001B" w:tentative="1">
+      <w:start w:val="1"/>
+      <w:numFmt w:val="lowerRoman"/>
+      <w:lvlText w:val="%3."/>
+      <w:lvlJc w:val="right"/>
+      <w:pPr>
+        <w:ind w:left="2160" w:hanging="180"/>
+      </w:pPr>
+    </w:lvl>
+    <w:lvl w:ilvl="3" w:tplc="0409000F" w:tentative="1">
+      <w:start w:val="1"/>
+      <w:numFmt w:val="decimal"/>
+      <w:lvlText w:val="%4."/>
+      <w:lvlJc w:val="left"/>
+      <w:pPr>
+        <w:ind w:left="2880" w:hanging="360"/>
+      </w:pPr>
+    </w:lvl>
+    <w:lvl w:ilvl="4" w:tplc="04090019" w:tentative="1">
+      <w:start w:val="1"/>
+      <w:numFmt w:val="lowerLetter"/>
+      <w:lvlText w:val="%5."/>
+      <w:lvlJc w:val="left"/>
+      <w:pPr>
+        <w:ind w:left="3600" w:hanging="360"/>
+      </w:pPr>
+    </w:lvl>
+    <w:lvl w:ilvl="5" w:tplc="0409001B" w:tentative="1">
+      <w:start w:val="1"/>
+      <w:numFmt w:val="lowerRoman"/>
+      <w:lvlText w:val="%6."/>
+      <w:lvlJc w:val="right"/>
+      <w:pPr>
+        <w:ind w:left="4320" w:hanging="180"/>
+      </w:pPr>
+    </w:lvl>
+    <w:lvl w:ilvl="6" w:tplc="0409000F" w:tentative="1">
+      <w:start w:val="1"/>
+      <w:numFmt w:val="decimal"/>
+      <w:lvlText w:val="%7."/>
+      <w:lvlJc w:val="left"/>
+      <w:pPr>
+        <w:ind w:left="5040" w:hanging="360"/>
+      </w:pPr>
+    </w:lvl>
+    <w:lvl w:ilvl="7" w:tplc="04090019" w:tentative="1">
+      <w:start w:val="1"/>
+      <w:numFmt w:val="lowerLetter"/>
+      <w:lvlText w:val="%8."/>
+      <w:lvlJc w:val="left"/>
+      <w:pPr>
+        <w:ind w:left="5760" w:hanging="360"/>
+      </w:pPr>
+    </w:lvl>
+    <w:lvl w:ilvl="8" w:tplc="0409001B" w:tentative="1">
+      <w:start w:val="1"/>
+      <w:numFmt w:val="lowerRoman"/>
+      <w:lvlText w:val="%9."/>
+      <w:lvlJc w:val="right"/>
+      <w:pPr>
+        <w:ind w:left="6480" w:hanging="180"/>
+      </w:pPr>
+    </w:lvl>
+  </w:abstractNum>
+  <w:abstractNum w:abstractNumId="5" w15:restartNumberingAfterBreak="0">
     <w:nsid w:val="16F0171F"/>
     <w:multiLevelType w:val="multilevel"/>
     <w:tmpl w:val="82A2EC96"/>
@@ -2697,7 +2510,381 @@
       </w:rPr>
     </w:lvl>
   </w:abstractNum>
-  <w:abstractNum w:abstractNumId="5" w15:restartNumberingAfterBreak="0">
+  <w:abstractNum w:abstractNumId="6" w15:restartNumberingAfterBreak="0">
+    <w:nsid w:val="16FC6B6E"/>
+    <w:multiLevelType w:val="hybridMultilevel"/>
+    <w:tmpl w:val="39861420"/>
+    <w:lvl w:ilvl="0" w:tplc="04090017">
+      <w:start w:val="1"/>
+      <w:numFmt w:val="lowerLetter"/>
+      <w:lvlText w:val="%1)"/>
+      <w:lvlJc w:val="left"/>
+      <w:pPr>
+        <w:ind w:left="720" w:hanging="360"/>
+      </w:pPr>
+    </w:lvl>
+    <w:lvl w:ilvl="1" w:tplc="04090019" w:tentative="1">
+      <w:start w:val="1"/>
+      <w:numFmt w:val="lowerLetter"/>
+      <w:lvlText w:val="%2."/>
+      <w:lvlJc w:val="left"/>
+      <w:pPr>
+        <w:ind w:left="1440" w:hanging="360"/>
+      </w:pPr>
+    </w:lvl>
+    <w:lvl w:ilvl="2" w:tplc="0409001B" w:tentative="1">
+      <w:start w:val="1"/>
+      <w:numFmt w:val="lowerRoman"/>
+      <w:lvlText w:val="%3."/>
+      <w:lvlJc w:val="right"/>
+      <w:pPr>
+        <w:ind w:left="2160" w:hanging="180"/>
+      </w:pPr>
+    </w:lvl>
+    <w:lvl w:ilvl="3" w:tplc="0409000F" w:tentative="1">
+      <w:start w:val="1"/>
+      <w:numFmt w:val="decimal"/>
+      <w:lvlText w:val="%4."/>
+      <w:lvlJc w:val="left"/>
+      <w:pPr>
+        <w:ind w:left="2880" w:hanging="360"/>
+      </w:pPr>
+    </w:lvl>
+    <w:lvl w:ilvl="4" w:tplc="04090019" w:tentative="1">
+      <w:start w:val="1"/>
+      <w:numFmt w:val="lowerLetter"/>
+      <w:lvlText w:val="%5."/>
+      <w:lvlJc w:val="left"/>
+      <w:pPr>
+        <w:ind w:left="3600" w:hanging="360"/>
+      </w:pPr>
+    </w:lvl>
+    <w:lvl w:ilvl="5" w:tplc="0409001B" w:tentative="1">
+      <w:start w:val="1"/>
+      <w:numFmt w:val="lowerRoman"/>
+      <w:lvlText w:val="%6."/>
+      <w:lvlJc w:val="right"/>
+      <w:pPr>
+        <w:ind w:left="4320" w:hanging="180"/>
+      </w:pPr>
+    </w:lvl>
+    <w:lvl w:ilvl="6" w:tplc="0409000F" w:tentative="1">
+      <w:start w:val="1"/>
+      <w:numFmt w:val="decimal"/>
+      <w:lvlText w:val="%7."/>
+      <w:lvlJc w:val="left"/>
+      <w:pPr>
+        <w:ind w:left="5040" w:hanging="360"/>
+      </w:pPr>
+    </w:lvl>
+    <w:lvl w:ilvl="7" w:tplc="04090019" w:tentative="1">
+      <w:start w:val="1"/>
+      <w:numFmt w:val="lowerLetter"/>
+      <w:lvlText w:val="%8."/>
+      <w:lvlJc w:val="left"/>
+      <w:pPr>
+        <w:ind w:left="5760" w:hanging="360"/>
+      </w:pPr>
+    </w:lvl>
+    <w:lvl w:ilvl="8" w:tplc="0409001B" w:tentative="1">
+      <w:start w:val="1"/>
+      <w:numFmt w:val="lowerRoman"/>
+      <w:lvlText w:val="%9."/>
+      <w:lvlJc w:val="right"/>
+      <w:pPr>
+        <w:ind w:left="6480" w:hanging="180"/>
+      </w:pPr>
+    </w:lvl>
+  </w:abstractNum>
+  <w:abstractNum w:abstractNumId="7" w15:restartNumberingAfterBreak="0">
+    <w:nsid w:val="17763934"/>
+    <w:multiLevelType w:val="hybridMultilevel"/>
+    <w:tmpl w:val="7562C3F6"/>
+    <w:lvl w:ilvl="0" w:tplc="04090001">
+      <w:start w:val="1"/>
+      <w:numFmt w:val="bullet"/>
+      <w:lvlText w:val=""/>
+      <w:lvlJc w:val="left"/>
+      <w:pPr>
+        <w:ind w:left="720" w:hanging="360"/>
+      </w:pPr>
+      <w:rPr>
+        <w:rFonts w:ascii="Symbol" w:hAnsi="Symbol" w:hint="default"/>
+      </w:rPr>
+    </w:lvl>
+    <w:lvl w:ilvl="1" w:tplc="04090003" w:tentative="1">
+      <w:start w:val="1"/>
+      <w:numFmt w:val="bullet"/>
+      <w:lvlText w:val="o"/>
+      <w:lvlJc w:val="left"/>
+      <w:pPr>
+        <w:ind w:left="1440" w:hanging="360"/>
+      </w:pPr>
+      <w:rPr>
+        <w:rFonts w:ascii="Courier New" w:hAnsi="Courier New" w:cs="Courier New" w:hint="default"/>
+      </w:rPr>
+    </w:lvl>
+    <w:lvl w:ilvl="2" w:tplc="04090005" w:tentative="1">
+      <w:start w:val="1"/>
+      <w:numFmt w:val="bullet"/>
+      <w:lvlText w:val=""/>
+      <w:lvlJc w:val="left"/>
+      <w:pPr>
+        <w:ind w:left="2160" w:hanging="360"/>
+      </w:pPr>
+      <w:rPr>
+        <w:rFonts w:ascii="Wingdings" w:hAnsi="Wingdings" w:hint="default"/>
+      </w:rPr>
+    </w:lvl>
+    <w:lvl w:ilvl="3" w:tplc="04090001" w:tentative="1">
+      <w:start w:val="1"/>
+      <w:numFmt w:val="bullet"/>
+      <w:lvlText w:val=""/>
+      <w:lvlJc w:val="left"/>
+      <w:pPr>
+        <w:ind w:left="2880" w:hanging="360"/>
+      </w:pPr>
+      <w:rPr>
+        <w:rFonts w:ascii="Symbol" w:hAnsi="Symbol" w:hint="default"/>
+      </w:rPr>
+    </w:lvl>
+    <w:lvl w:ilvl="4" w:tplc="04090003" w:tentative="1">
+      <w:start w:val="1"/>
+      <w:numFmt w:val="bullet"/>
+      <w:lvlText w:val="o"/>
+      <w:lvlJc w:val="left"/>
+      <w:pPr>
+        <w:ind w:left="3600" w:hanging="360"/>
+      </w:pPr>
+      <w:rPr>
+        <w:rFonts w:ascii="Courier New" w:hAnsi="Courier New" w:cs="Courier New" w:hint="default"/>
+      </w:rPr>
+    </w:lvl>
+    <w:lvl w:ilvl="5" w:tplc="04090005" w:tentative="1">
+      <w:start w:val="1"/>
+      <w:numFmt w:val="bullet"/>
+      <w:lvlText w:val=""/>
+      <w:lvlJc w:val="left"/>
+      <w:pPr>
+        <w:ind w:left="4320" w:hanging="360"/>
+      </w:pPr>
+      <w:rPr>
+        <w:rFonts w:ascii="Wingdings" w:hAnsi="Wingdings" w:hint="default"/>
+      </w:rPr>
+    </w:lvl>
+    <w:lvl w:ilvl="6" w:tplc="04090001" w:tentative="1">
+      <w:start w:val="1"/>
+      <w:numFmt w:val="bullet"/>
+      <w:lvlText w:val=""/>
+      <w:lvlJc w:val="left"/>
+      <w:pPr>
+        <w:ind w:left="5040" w:hanging="360"/>
+      </w:pPr>
+      <w:rPr>
+        <w:rFonts w:ascii="Symbol" w:hAnsi="Symbol" w:hint="default"/>
+      </w:rPr>
+    </w:lvl>
+    <w:lvl w:ilvl="7" w:tplc="04090003" w:tentative="1">
+      <w:start w:val="1"/>
+      <w:numFmt w:val="bullet"/>
+      <w:lvlText w:val="o"/>
+      <w:lvlJc w:val="left"/>
+      <w:pPr>
+        <w:ind w:left="5760" w:hanging="360"/>
+      </w:pPr>
+      <w:rPr>
+        <w:rFonts w:ascii="Courier New" w:hAnsi="Courier New" w:cs="Courier New" w:hint="default"/>
+      </w:rPr>
+    </w:lvl>
+    <w:lvl w:ilvl="8" w:tplc="04090005" w:tentative="1">
+      <w:start w:val="1"/>
+      <w:numFmt w:val="bullet"/>
+      <w:lvlText w:val=""/>
+      <w:lvlJc w:val="left"/>
+      <w:pPr>
+        <w:ind w:left="6480" w:hanging="360"/>
+      </w:pPr>
+      <w:rPr>
+        <w:rFonts w:ascii="Wingdings" w:hAnsi="Wingdings" w:hint="default"/>
+      </w:rPr>
+    </w:lvl>
+  </w:abstractNum>
+  <w:abstractNum w:abstractNumId="8" w15:restartNumberingAfterBreak="0">
+    <w:nsid w:val="195C0BC7"/>
+    <w:multiLevelType w:val="hybridMultilevel"/>
+    <w:tmpl w:val="F0DA939A"/>
+    <w:lvl w:ilvl="0" w:tplc="1A92A434">
+      <w:start w:val="1"/>
+      <w:numFmt w:val="lowerLetter"/>
+      <w:lvlText w:val="%1)"/>
+      <w:lvlJc w:val="left"/>
+      <w:pPr>
+        <w:ind w:left="720" w:hanging="360"/>
+      </w:pPr>
+    </w:lvl>
+    <w:lvl w:ilvl="1" w:tplc="04090019" w:tentative="1">
+      <w:start w:val="1"/>
+      <w:numFmt w:val="lowerLetter"/>
+      <w:lvlText w:val="%2."/>
+      <w:lvlJc w:val="left"/>
+      <w:pPr>
+        <w:ind w:left="1440" w:hanging="360"/>
+      </w:pPr>
+    </w:lvl>
+    <w:lvl w:ilvl="2" w:tplc="0409001B" w:tentative="1">
+      <w:start w:val="1"/>
+      <w:numFmt w:val="lowerRoman"/>
+      <w:lvlText w:val="%3."/>
+      <w:lvlJc w:val="right"/>
+      <w:pPr>
+        <w:ind w:left="2160" w:hanging="180"/>
+      </w:pPr>
+    </w:lvl>
+    <w:lvl w:ilvl="3" w:tplc="0409000F" w:tentative="1">
+      <w:start w:val="1"/>
+      <w:numFmt w:val="decimal"/>
+      <w:lvlText w:val="%4."/>
+      <w:lvlJc w:val="left"/>
+      <w:pPr>
+        <w:ind w:left="2880" w:hanging="360"/>
+      </w:pPr>
+    </w:lvl>
+    <w:lvl w:ilvl="4" w:tplc="04090019" w:tentative="1">
+      <w:start w:val="1"/>
+      <w:numFmt w:val="lowerLetter"/>
+      <w:lvlText w:val="%5."/>
+      <w:lvlJc w:val="left"/>
+      <w:pPr>
+        <w:ind w:left="3600" w:hanging="360"/>
+      </w:pPr>
+    </w:lvl>
+    <w:lvl w:ilvl="5" w:tplc="0409001B" w:tentative="1">
+      <w:start w:val="1"/>
+      <w:numFmt w:val="lowerRoman"/>
+      <w:lvlText w:val="%6."/>
+      <w:lvlJc w:val="right"/>
+      <w:pPr>
+        <w:ind w:left="4320" w:hanging="180"/>
+      </w:pPr>
+    </w:lvl>
+    <w:lvl w:ilvl="6" w:tplc="0409000F" w:tentative="1">
+      <w:start w:val="1"/>
+      <w:numFmt w:val="decimal"/>
+      <w:lvlText w:val="%7."/>
+      <w:lvlJc w:val="left"/>
+      <w:pPr>
+        <w:ind w:left="5040" w:hanging="360"/>
+      </w:pPr>
+    </w:lvl>
+    <w:lvl w:ilvl="7" w:tplc="04090019" w:tentative="1">
+      <w:start w:val="1"/>
+      <w:numFmt w:val="lowerLetter"/>
+      <w:lvlText w:val="%8."/>
+      <w:lvlJc w:val="left"/>
+      <w:pPr>
+        <w:ind w:left="5760" w:hanging="360"/>
+      </w:pPr>
+    </w:lvl>
+    <w:lvl w:ilvl="8" w:tplc="0409001B" w:tentative="1">
+      <w:start w:val="1"/>
+      <w:numFmt w:val="lowerRoman"/>
+      <w:lvlText w:val="%9."/>
+      <w:lvlJc w:val="right"/>
+      <w:pPr>
+        <w:ind w:left="6480" w:hanging="180"/>
+      </w:pPr>
+    </w:lvl>
+  </w:abstractNum>
+  <w:abstractNum w:abstractNumId="9" w15:restartNumberingAfterBreak="0">
+    <w:nsid w:val="19836E3D"/>
+    <w:multiLevelType w:val="hybridMultilevel"/>
+    <w:tmpl w:val="A2144AAA"/>
+    <w:lvl w:ilvl="0" w:tplc="04090017">
+      <w:start w:val="1"/>
+      <w:numFmt w:val="decimal"/>
+      <w:lvlText w:val="1.%1"/>
+      <w:lvlJc w:val="left"/>
+      <w:pPr>
+        <w:ind w:left="473" w:hanging="360"/>
+      </w:pPr>
+      <w:rPr>
+        <w:rFonts w:hint="default"/>
+      </w:rPr>
+    </w:lvl>
+    <w:lvl w:ilvl="1" w:tplc="04090019" w:tentative="1">
+      <w:start w:val="1"/>
+      <w:numFmt w:val="lowerLetter"/>
+      <w:lvlText w:val="%2."/>
+      <w:lvlJc w:val="left"/>
+      <w:pPr>
+        <w:ind w:left="1440" w:hanging="360"/>
+      </w:pPr>
+    </w:lvl>
+    <w:lvl w:ilvl="2" w:tplc="0409001B" w:tentative="1">
+      <w:start w:val="1"/>
+      <w:numFmt w:val="lowerRoman"/>
+      <w:lvlText w:val="%3."/>
+      <w:lvlJc w:val="right"/>
+      <w:pPr>
+        <w:ind w:left="2160" w:hanging="180"/>
+      </w:pPr>
+    </w:lvl>
+    <w:lvl w:ilvl="3" w:tplc="0409000F" w:tentative="1">
+      <w:start w:val="1"/>
+      <w:numFmt w:val="decimal"/>
+      <w:lvlText w:val="%4."/>
+      <w:lvlJc w:val="left"/>
+      <w:pPr>
+        <w:ind w:left="2880" w:hanging="360"/>
+      </w:pPr>
+    </w:lvl>
+    <w:lvl w:ilvl="4" w:tplc="04090019" w:tentative="1">
+      <w:start w:val="1"/>
+      <w:numFmt w:val="lowerLetter"/>
+      <w:lvlText w:val="%5."/>
+      <w:lvlJc w:val="left"/>
+      <w:pPr>
+        <w:ind w:left="3600" w:hanging="360"/>
+      </w:pPr>
+    </w:lvl>
+    <w:lvl w:ilvl="5" w:tplc="0409001B" w:tentative="1">
+      <w:start w:val="1"/>
+      <w:numFmt w:val="lowerRoman"/>
+      <w:lvlText w:val="%6."/>
+      <w:lvlJc w:val="right"/>
+      <w:pPr>
+        <w:ind w:left="4320" w:hanging="180"/>
+      </w:pPr>
+    </w:lvl>
+    <w:lvl w:ilvl="6" w:tplc="0409000F" w:tentative="1">
+      <w:start w:val="1"/>
+      <w:numFmt w:val="decimal"/>
+      <w:lvlText w:val="%7."/>
+      <w:lvlJc w:val="left"/>
+      <w:pPr>
+        <w:ind w:left="5040" w:hanging="360"/>
+      </w:pPr>
+    </w:lvl>
+    <w:lvl w:ilvl="7" w:tplc="04090019" w:tentative="1">
+      <w:start w:val="1"/>
+      <w:numFmt w:val="lowerLetter"/>
+      <w:lvlText w:val="%8."/>
+      <w:lvlJc w:val="left"/>
+      <w:pPr>
+        <w:ind w:left="5760" w:hanging="360"/>
+      </w:pPr>
+    </w:lvl>
+    <w:lvl w:ilvl="8" w:tplc="0409001B" w:tentative="1">
+      <w:start w:val="1"/>
+      <w:numFmt w:val="lowerRoman"/>
+      <w:lvlText w:val="%9."/>
+      <w:lvlJc w:val="right"/>
+      <w:pPr>
+        <w:ind w:left="6480" w:hanging="180"/>
+      </w:pPr>
+    </w:lvl>
+  </w:abstractNum>
+  <w:abstractNum w:abstractNumId="10" w15:restartNumberingAfterBreak="0">
     <w:nsid w:val="28DA7105"/>
     <w:multiLevelType w:val="multilevel"/>
     <w:tmpl w:val="4FB2DCA4"/>
@@ -2810,7 +2997,7 @@
       </w:rPr>
     </w:lvl>
   </w:abstractNum>
-  <w:abstractNum w:abstractNumId="6" w15:restartNumberingAfterBreak="0">
+  <w:abstractNum w:abstractNumId="11" w15:restartNumberingAfterBreak="0">
     <w:nsid w:val="2BFC2614"/>
     <w:multiLevelType w:val="hybridMultilevel"/>
     <w:tmpl w:val="96303E6C"/>
@@ -2899,7 +3086,7 @@
       </w:pPr>
     </w:lvl>
   </w:abstractNum>
-  <w:abstractNum w:abstractNumId="7" w15:restartNumberingAfterBreak="0">
+  <w:abstractNum w:abstractNumId="12" w15:restartNumberingAfterBreak="0">
     <w:nsid w:val="2CE17FC0"/>
     <w:multiLevelType w:val="multilevel"/>
     <w:tmpl w:val="776CDCDC"/>
@@ -2988,7 +3175,7 @@
       </w:pPr>
     </w:lvl>
   </w:abstractNum>
-  <w:abstractNum w:abstractNumId="8" w15:restartNumberingAfterBreak="0">
+  <w:abstractNum w:abstractNumId="13" w15:restartNumberingAfterBreak="0">
     <w:nsid w:val="420E5091"/>
     <w:multiLevelType w:val="hybridMultilevel"/>
     <w:tmpl w:val="072A4D54"/>
@@ -3101,7 +3288,562 @@
       </w:rPr>
     </w:lvl>
   </w:abstractNum>
-  <w:abstractNum w:abstractNumId="9" w15:restartNumberingAfterBreak="0">
+  <w:abstractNum w:abstractNumId="14" w15:restartNumberingAfterBreak="0">
+    <w:nsid w:val="4CFD3911"/>
+    <w:multiLevelType w:val="hybridMultilevel"/>
+    <w:tmpl w:val="DDE085C2"/>
+    <w:lvl w:ilvl="0" w:tplc="0409000F">
+      <w:start w:val="1"/>
+      <w:numFmt w:val="decimal"/>
+      <w:lvlText w:val="%1."/>
+      <w:lvlJc w:val="left"/>
+      <w:pPr>
+        <w:ind w:left="720" w:hanging="360"/>
+      </w:pPr>
+    </w:lvl>
+    <w:lvl w:ilvl="1" w:tplc="04090019" w:tentative="1">
+      <w:start w:val="1"/>
+      <w:numFmt w:val="lowerLetter"/>
+      <w:lvlText w:val="%2."/>
+      <w:lvlJc w:val="left"/>
+      <w:pPr>
+        <w:ind w:left="1440" w:hanging="360"/>
+      </w:pPr>
+    </w:lvl>
+    <w:lvl w:ilvl="2" w:tplc="0409001B" w:tentative="1">
+      <w:start w:val="1"/>
+      <w:numFmt w:val="lowerRoman"/>
+      <w:lvlText w:val="%3."/>
+      <w:lvlJc w:val="right"/>
+      <w:pPr>
+        <w:ind w:left="2160" w:hanging="180"/>
+      </w:pPr>
+    </w:lvl>
+    <w:lvl w:ilvl="3" w:tplc="0409000F" w:tentative="1">
+      <w:start w:val="1"/>
+      <w:numFmt w:val="decimal"/>
+      <w:lvlText w:val="%4."/>
+      <w:lvlJc w:val="left"/>
+      <w:pPr>
+        <w:ind w:left="2880" w:hanging="360"/>
+      </w:pPr>
+    </w:lvl>
+    <w:lvl w:ilvl="4" w:tplc="04090019" w:tentative="1">
+      <w:start w:val="1"/>
+      <w:numFmt w:val="lowerLetter"/>
+      <w:lvlText w:val="%5."/>
+      <w:lvlJc w:val="left"/>
+      <w:pPr>
+        <w:ind w:left="3600" w:hanging="360"/>
+      </w:pPr>
+    </w:lvl>
+    <w:lvl w:ilvl="5" w:tplc="0409001B" w:tentative="1">
+      <w:start w:val="1"/>
+      <w:numFmt w:val="lowerRoman"/>
+      <w:lvlText w:val="%6."/>
+      <w:lvlJc w:val="right"/>
+      <w:pPr>
+        <w:ind w:left="4320" w:hanging="180"/>
+      </w:pPr>
+    </w:lvl>
+    <w:lvl w:ilvl="6" w:tplc="0409000F" w:tentative="1">
+      <w:start w:val="1"/>
+      <w:numFmt w:val="decimal"/>
+      <w:lvlText w:val="%7."/>
+      <w:lvlJc w:val="left"/>
+      <w:pPr>
+        <w:ind w:left="5040" w:hanging="360"/>
+      </w:pPr>
+    </w:lvl>
+    <w:lvl w:ilvl="7" w:tplc="04090019" w:tentative="1">
+      <w:start w:val="1"/>
+      <w:numFmt w:val="lowerLetter"/>
+      <w:lvlText w:val="%8."/>
+      <w:lvlJc w:val="left"/>
+      <w:pPr>
+        <w:ind w:left="5760" w:hanging="360"/>
+      </w:pPr>
+    </w:lvl>
+    <w:lvl w:ilvl="8" w:tplc="0409001B" w:tentative="1">
+      <w:start w:val="1"/>
+      <w:numFmt w:val="lowerRoman"/>
+      <w:lvlText w:val="%9."/>
+      <w:lvlJc w:val="right"/>
+      <w:pPr>
+        <w:ind w:left="6480" w:hanging="180"/>
+      </w:pPr>
+    </w:lvl>
+  </w:abstractNum>
+  <w:abstractNum w:abstractNumId="15" w15:restartNumberingAfterBreak="0">
+    <w:nsid w:val="50D8295F"/>
+    <w:multiLevelType w:val="hybridMultilevel"/>
+    <w:tmpl w:val="CF5C94E0"/>
+    <w:lvl w:ilvl="0" w:tplc="0409000F">
+      <w:start w:val="1"/>
+      <w:numFmt w:val="decimal"/>
+      <w:lvlText w:val="%1."/>
+      <w:lvlJc w:val="left"/>
+      <w:pPr>
+        <w:ind w:left="720" w:hanging="360"/>
+      </w:pPr>
+    </w:lvl>
+    <w:lvl w:ilvl="1" w:tplc="04090019" w:tentative="1">
+      <w:start w:val="1"/>
+      <w:numFmt w:val="lowerLetter"/>
+      <w:lvlText w:val="%2."/>
+      <w:lvlJc w:val="left"/>
+      <w:pPr>
+        <w:ind w:left="1440" w:hanging="360"/>
+      </w:pPr>
+    </w:lvl>
+    <w:lvl w:ilvl="2" w:tplc="0409001B" w:tentative="1">
+      <w:start w:val="1"/>
+      <w:numFmt w:val="lowerRoman"/>
+      <w:lvlText w:val="%3."/>
+      <w:lvlJc w:val="right"/>
+      <w:pPr>
+        <w:ind w:left="2160" w:hanging="180"/>
+      </w:pPr>
+    </w:lvl>
+    <w:lvl w:ilvl="3" w:tplc="0409000F" w:tentative="1">
+      <w:start w:val="1"/>
+      <w:numFmt w:val="decimal"/>
+      <w:lvlText w:val="%4."/>
+      <w:lvlJc w:val="left"/>
+      <w:pPr>
+        <w:ind w:left="2880" w:hanging="360"/>
+      </w:pPr>
+    </w:lvl>
+    <w:lvl w:ilvl="4" w:tplc="04090019" w:tentative="1">
+      <w:start w:val="1"/>
+      <w:numFmt w:val="lowerLetter"/>
+      <w:lvlText w:val="%5."/>
+      <w:lvlJc w:val="left"/>
+      <w:pPr>
+        <w:ind w:left="3600" w:hanging="360"/>
+      </w:pPr>
+    </w:lvl>
+    <w:lvl w:ilvl="5" w:tplc="0409001B" w:tentative="1">
+      <w:start w:val="1"/>
+      <w:numFmt w:val="lowerRoman"/>
+      <w:lvlText w:val="%6."/>
+      <w:lvlJc w:val="right"/>
+      <w:pPr>
+        <w:ind w:left="4320" w:hanging="180"/>
+      </w:pPr>
+    </w:lvl>
+    <w:lvl w:ilvl="6" w:tplc="0409000F" w:tentative="1">
+      <w:start w:val="1"/>
+      <w:numFmt w:val="decimal"/>
+      <w:lvlText w:val="%7."/>
+      <w:lvlJc w:val="left"/>
+      <w:pPr>
+        <w:ind w:left="5040" w:hanging="360"/>
+      </w:pPr>
+    </w:lvl>
+    <w:lvl w:ilvl="7" w:tplc="04090019" w:tentative="1">
+      <w:start w:val="1"/>
+      <w:numFmt w:val="lowerLetter"/>
+      <w:lvlText w:val="%8."/>
+      <w:lvlJc w:val="left"/>
+      <w:pPr>
+        <w:ind w:left="5760" w:hanging="360"/>
+      </w:pPr>
+    </w:lvl>
+    <w:lvl w:ilvl="8" w:tplc="0409001B" w:tentative="1">
+      <w:start w:val="1"/>
+      <w:numFmt w:val="lowerRoman"/>
+      <w:lvlText w:val="%9."/>
+      <w:lvlJc w:val="right"/>
+      <w:pPr>
+        <w:ind w:left="6480" w:hanging="180"/>
+      </w:pPr>
+    </w:lvl>
+  </w:abstractNum>
+  <w:abstractNum w:abstractNumId="16" w15:restartNumberingAfterBreak="0">
+    <w:nsid w:val="5FDC34DC"/>
+    <w:multiLevelType w:val="hybridMultilevel"/>
+    <w:tmpl w:val="D04C9AD4"/>
+    <w:lvl w:ilvl="0" w:tplc="0409000F">
+      <w:start w:val="1"/>
+      <w:numFmt w:val="decimal"/>
+      <w:lvlText w:val="%1."/>
+      <w:lvlJc w:val="left"/>
+      <w:pPr>
+        <w:ind w:left="720" w:hanging="360"/>
+      </w:pPr>
+    </w:lvl>
+    <w:lvl w:ilvl="1" w:tplc="04090019" w:tentative="1">
+      <w:start w:val="1"/>
+      <w:numFmt w:val="lowerLetter"/>
+      <w:lvlText w:val="%2."/>
+      <w:lvlJc w:val="left"/>
+      <w:pPr>
+        <w:ind w:left="1440" w:hanging="360"/>
+      </w:pPr>
+    </w:lvl>
+    <w:lvl w:ilvl="2" w:tplc="0409001B" w:tentative="1">
+      <w:start w:val="1"/>
+      <w:numFmt w:val="lowerRoman"/>
+      <w:lvlText w:val="%3."/>
+      <w:lvlJc w:val="right"/>
+      <w:pPr>
+        <w:ind w:left="2160" w:hanging="180"/>
+      </w:pPr>
+    </w:lvl>
+    <w:lvl w:ilvl="3" w:tplc="0409000F" w:tentative="1">
+      <w:start w:val="1"/>
+      <w:numFmt w:val="decimal"/>
+      <w:lvlText w:val="%4."/>
+      <w:lvlJc w:val="left"/>
+      <w:pPr>
+        <w:ind w:left="2880" w:hanging="360"/>
+      </w:pPr>
+    </w:lvl>
+    <w:lvl w:ilvl="4" w:tplc="04090019" w:tentative="1">
+      <w:start w:val="1"/>
+      <w:numFmt w:val="lowerLetter"/>
+      <w:lvlText w:val="%5."/>
+      <w:lvlJc w:val="left"/>
+      <w:pPr>
+        <w:ind w:left="3600" w:hanging="360"/>
+      </w:pPr>
+    </w:lvl>
+    <w:lvl w:ilvl="5" w:tplc="0409001B" w:tentative="1">
+      <w:start w:val="1"/>
+      <w:numFmt w:val="lowerRoman"/>
+      <w:lvlText w:val="%6."/>
+      <w:lvlJc w:val="right"/>
+      <w:pPr>
+        <w:ind w:left="4320" w:hanging="180"/>
+      </w:pPr>
+    </w:lvl>
+    <w:lvl w:ilvl="6" w:tplc="0409000F" w:tentative="1">
+      <w:start w:val="1"/>
+      <w:numFmt w:val="decimal"/>
+      <w:lvlText w:val="%7."/>
+      <w:lvlJc w:val="left"/>
+      <w:pPr>
+        <w:ind w:left="5040" w:hanging="360"/>
+      </w:pPr>
+    </w:lvl>
+    <w:lvl w:ilvl="7" w:tplc="04090019" w:tentative="1">
+      <w:start w:val="1"/>
+      <w:numFmt w:val="lowerLetter"/>
+      <w:lvlText w:val="%8."/>
+      <w:lvlJc w:val="left"/>
+      <w:pPr>
+        <w:ind w:left="5760" w:hanging="360"/>
+      </w:pPr>
+    </w:lvl>
+    <w:lvl w:ilvl="8" w:tplc="0409001B" w:tentative="1">
+      <w:start w:val="1"/>
+      <w:numFmt w:val="lowerRoman"/>
+      <w:lvlText w:val="%9."/>
+      <w:lvlJc w:val="right"/>
+      <w:pPr>
+        <w:ind w:left="6480" w:hanging="180"/>
+      </w:pPr>
+    </w:lvl>
+  </w:abstractNum>
+  <w:abstractNum w:abstractNumId="17" w15:restartNumberingAfterBreak="0">
+    <w:nsid w:val="62B3359F"/>
+    <w:multiLevelType w:val="multilevel"/>
+    <w:tmpl w:val="76EA6BE8"/>
+    <w:lvl w:ilvl="0">
+      <w:start w:val="1"/>
+      <w:numFmt w:val="decimal"/>
+      <w:pStyle w:val="Heading1"/>
+      <w:lvlText w:val="%1."/>
+      <w:lvlJc w:val="left"/>
+      <w:pPr>
+        <w:ind w:left="720" w:hanging="360"/>
+      </w:pPr>
+      <w:rPr>
+        <w:rFonts w:hint="default"/>
+      </w:rPr>
+    </w:lvl>
+    <w:lvl w:ilvl="1">
+      <w:start w:val="1"/>
+      <w:numFmt w:val="decimal"/>
+      <w:isLgl/>
+      <w:lvlText w:val="%1.%2"/>
+      <w:lvlJc w:val="left"/>
+      <w:pPr>
+        <w:ind w:left="1193" w:hanging="720"/>
+      </w:pPr>
+      <w:rPr>
+        <w:rFonts w:hint="default"/>
+      </w:rPr>
+    </w:lvl>
+    <w:lvl w:ilvl="2">
+      <w:start w:val="1"/>
+      <w:numFmt w:val="decimal"/>
+      <w:isLgl/>
+      <w:lvlText w:val="%1.%2.%3"/>
+      <w:lvlJc w:val="left"/>
+      <w:pPr>
+        <w:ind w:left="1306" w:hanging="720"/>
+      </w:pPr>
+      <w:rPr>
+        <w:rFonts w:hint="default"/>
+      </w:rPr>
+    </w:lvl>
+    <w:lvl w:ilvl="3">
+      <w:start w:val="1"/>
+      <w:numFmt w:val="decimal"/>
+      <w:isLgl/>
+      <w:lvlText w:val="%1.%2.%3.%4"/>
+      <w:lvlJc w:val="left"/>
+      <w:pPr>
+        <w:ind w:left="1779" w:hanging="1080"/>
+      </w:pPr>
+      <w:rPr>
+        <w:rFonts w:hint="default"/>
+      </w:rPr>
+    </w:lvl>
+    <w:lvl w:ilvl="4">
+      <w:start w:val="1"/>
+      <w:numFmt w:val="decimal"/>
+      <w:isLgl/>
+      <w:lvlText w:val="%1.%2.%3.%4.%5"/>
+      <w:lvlJc w:val="left"/>
+      <w:pPr>
+        <w:ind w:left="2252" w:hanging="1440"/>
+      </w:pPr>
+      <w:rPr>
+        <w:rFonts w:hint="default"/>
+      </w:rPr>
+    </w:lvl>
+    <w:lvl w:ilvl="5">
+      <w:start w:val="1"/>
+      <w:numFmt w:val="decimal"/>
+      <w:isLgl/>
+      <w:lvlText w:val="%1.%2.%3.%4.%5.%6"/>
+      <w:lvlJc w:val="left"/>
+      <w:pPr>
+        <w:ind w:left="2365" w:hanging="1440"/>
+      </w:pPr>
+      <w:rPr>
+        <w:rFonts w:hint="default"/>
+      </w:rPr>
+    </w:lvl>
+    <w:lvl w:ilvl="6">
+      <w:start w:val="1"/>
+      <w:numFmt w:val="decimal"/>
+      <w:isLgl/>
+      <w:lvlText w:val="%1.%2.%3.%4.%5.%6.%7"/>
+      <w:lvlJc w:val="left"/>
+      <w:pPr>
+        <w:ind w:left="2838" w:hanging="1800"/>
+      </w:pPr>
+      <w:rPr>
+        <w:rFonts w:hint="default"/>
+      </w:rPr>
+    </w:lvl>
+    <w:lvl w:ilvl="7">
+      <w:start w:val="1"/>
+      <w:numFmt w:val="decimal"/>
+      <w:isLgl/>
+      <w:lvlText w:val="%1.%2.%3.%4.%5.%6.%7.%8"/>
+      <w:lvlJc w:val="left"/>
+      <w:pPr>
+        <w:ind w:left="2951" w:hanging="1800"/>
+      </w:pPr>
+      <w:rPr>
+        <w:rFonts w:hint="default"/>
+      </w:rPr>
+    </w:lvl>
+    <w:lvl w:ilvl="8">
+      <w:start w:val="1"/>
+      <w:numFmt w:val="decimal"/>
+      <w:isLgl/>
+      <w:lvlText w:val="%1.%2.%3.%4.%5.%6.%7.%8.%9"/>
+      <w:lvlJc w:val="left"/>
+      <w:pPr>
+        <w:ind w:left="3424" w:hanging="2160"/>
+      </w:pPr>
+      <w:rPr>
+        <w:rFonts w:hint="default"/>
+      </w:rPr>
+    </w:lvl>
+  </w:abstractNum>
+  <w:abstractNum w:abstractNumId="18" w15:restartNumberingAfterBreak="0">
+    <w:nsid w:val="66A812E9"/>
+    <w:multiLevelType w:val="hybridMultilevel"/>
+    <w:tmpl w:val="3D6E3A08"/>
+    <w:lvl w:ilvl="0" w:tplc="0409000F">
+      <w:start w:val="1"/>
+      <w:numFmt w:val="decimal"/>
+      <w:lvlText w:val="%1."/>
+      <w:lvlJc w:val="left"/>
+      <w:pPr>
+        <w:ind w:left="720" w:hanging="360"/>
+      </w:pPr>
+    </w:lvl>
+    <w:lvl w:ilvl="1" w:tplc="04090019" w:tentative="1">
+      <w:start w:val="1"/>
+      <w:numFmt w:val="lowerLetter"/>
+      <w:lvlText w:val="%2."/>
+      <w:lvlJc w:val="left"/>
+      <w:pPr>
+        <w:ind w:left="1440" w:hanging="360"/>
+      </w:pPr>
+    </w:lvl>
+    <w:lvl w:ilvl="2" w:tplc="0409001B" w:tentative="1">
+      <w:start w:val="1"/>
+      <w:numFmt w:val="lowerRoman"/>
+      <w:lvlText w:val="%3."/>
+      <w:lvlJc w:val="right"/>
+      <w:pPr>
+        <w:ind w:left="2160" w:hanging="180"/>
+      </w:pPr>
+    </w:lvl>
+    <w:lvl w:ilvl="3" w:tplc="0409000F" w:tentative="1">
+      <w:start w:val="1"/>
+      <w:numFmt w:val="decimal"/>
+      <w:lvlText w:val="%4."/>
+      <w:lvlJc w:val="left"/>
+      <w:pPr>
+        <w:ind w:left="2880" w:hanging="360"/>
+      </w:pPr>
+    </w:lvl>
+    <w:lvl w:ilvl="4" w:tplc="04090019" w:tentative="1">
+      <w:start w:val="1"/>
+      <w:numFmt w:val="lowerLetter"/>
+      <w:lvlText w:val="%5."/>
+      <w:lvlJc w:val="left"/>
+      <w:pPr>
+        <w:ind w:left="3600" w:hanging="360"/>
+      </w:pPr>
+    </w:lvl>
+    <w:lvl w:ilvl="5" w:tplc="0409001B" w:tentative="1">
+      <w:start w:val="1"/>
+      <w:numFmt w:val="lowerRoman"/>
+      <w:lvlText w:val="%6."/>
+      <w:lvlJc w:val="right"/>
+      <w:pPr>
+        <w:ind w:left="4320" w:hanging="180"/>
+      </w:pPr>
+    </w:lvl>
+    <w:lvl w:ilvl="6" w:tplc="0409000F" w:tentative="1">
+      <w:start w:val="1"/>
+      <w:numFmt w:val="decimal"/>
+      <w:lvlText w:val="%7."/>
+      <w:lvlJc w:val="left"/>
+      <w:pPr>
+        <w:ind w:left="5040" w:hanging="360"/>
+      </w:pPr>
+    </w:lvl>
+    <w:lvl w:ilvl="7" w:tplc="04090019" w:tentative="1">
+      <w:start w:val="1"/>
+      <w:numFmt w:val="lowerLetter"/>
+      <w:lvlText w:val="%8."/>
+      <w:lvlJc w:val="left"/>
+      <w:pPr>
+        <w:ind w:left="5760" w:hanging="360"/>
+      </w:pPr>
+    </w:lvl>
+    <w:lvl w:ilvl="8" w:tplc="0409001B" w:tentative="1">
+      <w:start w:val="1"/>
+      <w:numFmt w:val="lowerRoman"/>
+      <w:lvlText w:val="%9."/>
+      <w:lvlJc w:val="right"/>
+      <w:pPr>
+        <w:ind w:left="6480" w:hanging="180"/>
+      </w:pPr>
+    </w:lvl>
+  </w:abstractNum>
+  <w:abstractNum w:abstractNumId="19" w15:restartNumberingAfterBreak="0">
+    <w:nsid w:val="6D065082"/>
+    <w:multiLevelType w:val="hybridMultilevel"/>
+    <w:tmpl w:val="C9789E1E"/>
+    <w:lvl w:ilvl="0" w:tplc="673CD374">
+      <w:start w:val="1"/>
+      <w:numFmt w:val="decimal"/>
+      <w:lvlText w:val="1.%1"/>
+      <w:lvlJc w:val="left"/>
+      <w:pPr>
+        <w:ind w:left="720" w:hanging="360"/>
+      </w:pPr>
+      <w:rPr>
+        <w:rFonts w:hint="default"/>
+      </w:rPr>
+    </w:lvl>
+    <w:lvl w:ilvl="1" w:tplc="04090019" w:tentative="1">
+      <w:start w:val="1"/>
+      <w:numFmt w:val="lowerLetter"/>
+      <w:lvlText w:val="%2."/>
+      <w:lvlJc w:val="left"/>
+      <w:pPr>
+        <w:ind w:left="1440" w:hanging="360"/>
+      </w:pPr>
+    </w:lvl>
+    <w:lvl w:ilvl="2" w:tplc="0409001B" w:tentative="1">
+      <w:start w:val="1"/>
+      <w:numFmt w:val="lowerRoman"/>
+      <w:lvlText w:val="%3."/>
+      <w:lvlJc w:val="right"/>
+      <w:pPr>
+        <w:ind w:left="2160" w:hanging="180"/>
+      </w:pPr>
+    </w:lvl>
+    <w:lvl w:ilvl="3" w:tplc="0409000F" w:tentative="1">
+      <w:start w:val="1"/>
+      <w:numFmt w:val="decimal"/>
+      <w:lvlText w:val="%4."/>
+      <w:lvlJc w:val="left"/>
+      <w:pPr>
+        <w:ind w:left="2880" w:hanging="360"/>
+      </w:pPr>
+    </w:lvl>
+    <w:lvl w:ilvl="4" w:tplc="04090019" w:tentative="1">
+      <w:start w:val="1"/>
+      <w:numFmt w:val="lowerLetter"/>
+      <w:lvlText w:val="%5."/>
+      <w:lvlJc w:val="left"/>
+      <w:pPr>
+        <w:ind w:left="3600" w:hanging="360"/>
+      </w:pPr>
+    </w:lvl>
+    <w:lvl w:ilvl="5" w:tplc="0409001B" w:tentative="1">
+      <w:start w:val="1"/>
+      <w:numFmt w:val="lowerRoman"/>
+      <w:lvlText w:val="%6."/>
+      <w:lvlJc w:val="right"/>
+      <w:pPr>
+        <w:ind w:left="4320" w:hanging="180"/>
+      </w:pPr>
+    </w:lvl>
+    <w:lvl w:ilvl="6" w:tplc="0409000F" w:tentative="1">
+      <w:start w:val="1"/>
+      <w:numFmt w:val="decimal"/>
+      <w:lvlText w:val="%7."/>
+      <w:lvlJc w:val="left"/>
+      <w:pPr>
+        <w:ind w:left="5040" w:hanging="360"/>
+      </w:pPr>
+    </w:lvl>
+    <w:lvl w:ilvl="7" w:tplc="04090019" w:tentative="1">
+      <w:start w:val="1"/>
+      <w:numFmt w:val="lowerLetter"/>
+      <w:lvlText w:val="%8."/>
+      <w:lvlJc w:val="left"/>
+      <w:pPr>
+        <w:ind w:left="5760" w:hanging="360"/>
+      </w:pPr>
+    </w:lvl>
+    <w:lvl w:ilvl="8" w:tplc="0409001B" w:tentative="1">
+      <w:start w:val="1"/>
+      <w:numFmt w:val="lowerRoman"/>
+      <w:lvlText w:val="%9."/>
+      <w:lvlJc w:val="right"/>
+      <w:pPr>
+        <w:ind w:left="6480" w:hanging="180"/>
+      </w:pPr>
+    </w:lvl>
+  </w:abstractNum>
+  <w:abstractNum w:abstractNumId="20" w15:restartNumberingAfterBreak="0">
     <w:nsid w:val="6D1174A0"/>
     <w:multiLevelType w:val="multilevel"/>
     <w:tmpl w:val="C5724576"/>
@@ -3214,7 +3956,7 @@
       </w:rPr>
     </w:lvl>
   </w:abstractNum>
-  <w:abstractNum w:abstractNumId="10" w15:restartNumberingAfterBreak="0">
+  <w:abstractNum w:abstractNumId="21" w15:restartNumberingAfterBreak="0">
     <w:nsid w:val="72C54ECC"/>
     <w:multiLevelType w:val="multilevel"/>
     <w:tmpl w:val="5456CA48"/>
@@ -3327,7 +4069,206 @@
       </w:rPr>
     </w:lvl>
   </w:abstractNum>
-  <w:abstractNum w:abstractNumId="11" w15:restartNumberingAfterBreak="0">
+  <w:abstractNum w:abstractNumId="22" w15:restartNumberingAfterBreak="0">
+    <w:nsid w:val="735425DA"/>
+    <w:multiLevelType w:val="hybridMultilevel"/>
+    <w:tmpl w:val="CDBE7EF6"/>
+    <w:lvl w:ilvl="0" w:tplc="04090001">
+      <w:start w:val="1"/>
+      <w:numFmt w:val="bullet"/>
+      <w:lvlText w:val=""/>
+      <w:lvlJc w:val="left"/>
+      <w:pPr>
+        <w:ind w:left="720" w:hanging="360"/>
+      </w:pPr>
+      <w:rPr>
+        <w:rFonts w:ascii="Symbol" w:hAnsi="Symbol" w:hint="default"/>
+      </w:rPr>
+    </w:lvl>
+    <w:lvl w:ilvl="1" w:tplc="04090003" w:tentative="1">
+      <w:start w:val="1"/>
+      <w:numFmt w:val="bullet"/>
+      <w:lvlText w:val="o"/>
+      <w:lvlJc w:val="left"/>
+      <w:pPr>
+        <w:ind w:left="1440" w:hanging="360"/>
+      </w:pPr>
+      <w:rPr>
+        <w:rFonts w:ascii="Courier New" w:hAnsi="Courier New" w:cs="Courier New" w:hint="default"/>
+      </w:rPr>
+    </w:lvl>
+    <w:lvl w:ilvl="2" w:tplc="04090005" w:tentative="1">
+      <w:start w:val="1"/>
+      <w:numFmt w:val="bullet"/>
+      <w:lvlText w:val=""/>
+      <w:lvlJc w:val="left"/>
+      <w:pPr>
+        <w:ind w:left="2160" w:hanging="360"/>
+      </w:pPr>
+      <w:rPr>
+        <w:rFonts w:ascii="Wingdings" w:hAnsi="Wingdings" w:hint="default"/>
+      </w:rPr>
+    </w:lvl>
+    <w:lvl w:ilvl="3" w:tplc="04090001" w:tentative="1">
+      <w:start w:val="1"/>
+      <w:numFmt w:val="bullet"/>
+      <w:lvlText w:val=""/>
+      <w:lvlJc w:val="left"/>
+      <w:pPr>
+        <w:ind w:left="2880" w:hanging="360"/>
+      </w:pPr>
+      <w:rPr>
+        <w:rFonts w:ascii="Symbol" w:hAnsi="Symbol" w:hint="default"/>
+      </w:rPr>
+    </w:lvl>
+    <w:lvl w:ilvl="4" w:tplc="04090003" w:tentative="1">
+      <w:start w:val="1"/>
+      <w:numFmt w:val="bullet"/>
+      <w:lvlText w:val="o"/>
+      <w:lvlJc w:val="left"/>
+      <w:pPr>
+        <w:ind w:left="3600" w:hanging="360"/>
+      </w:pPr>
+      <w:rPr>
+        <w:rFonts w:ascii="Courier New" w:hAnsi="Courier New" w:cs="Courier New" w:hint="default"/>
+      </w:rPr>
+    </w:lvl>
+    <w:lvl w:ilvl="5" w:tplc="04090005" w:tentative="1">
+      <w:start w:val="1"/>
+      <w:numFmt w:val="bullet"/>
+      <w:lvlText w:val=""/>
+      <w:lvlJc w:val="left"/>
+      <w:pPr>
+        <w:ind w:left="4320" w:hanging="360"/>
+      </w:pPr>
+      <w:rPr>
+        <w:rFonts w:ascii="Wingdings" w:hAnsi="Wingdings" w:hint="default"/>
+      </w:rPr>
+    </w:lvl>
+    <w:lvl w:ilvl="6" w:tplc="04090001" w:tentative="1">
+      <w:start w:val="1"/>
+      <w:numFmt w:val="bullet"/>
+      <w:lvlText w:val=""/>
+      <w:lvlJc w:val="left"/>
+      <w:pPr>
+        <w:ind w:left="5040" w:hanging="360"/>
+      </w:pPr>
+      <w:rPr>
+        <w:rFonts w:ascii="Symbol" w:hAnsi="Symbol" w:hint="default"/>
+      </w:rPr>
+    </w:lvl>
+    <w:lvl w:ilvl="7" w:tplc="04090003" w:tentative="1">
+      <w:start w:val="1"/>
+      <w:numFmt w:val="bullet"/>
+      <w:lvlText w:val="o"/>
+      <w:lvlJc w:val="left"/>
+      <w:pPr>
+        <w:ind w:left="5760" w:hanging="360"/>
+      </w:pPr>
+      <w:rPr>
+        <w:rFonts w:ascii="Courier New" w:hAnsi="Courier New" w:cs="Courier New" w:hint="default"/>
+      </w:rPr>
+    </w:lvl>
+    <w:lvl w:ilvl="8" w:tplc="04090005" w:tentative="1">
+      <w:start w:val="1"/>
+      <w:numFmt w:val="bullet"/>
+      <w:lvlText w:val=""/>
+      <w:lvlJc w:val="left"/>
+      <w:pPr>
+        <w:ind w:left="6480" w:hanging="360"/>
+      </w:pPr>
+      <w:rPr>
+        <w:rFonts w:ascii="Wingdings" w:hAnsi="Wingdings" w:hint="default"/>
+      </w:rPr>
+    </w:lvl>
+  </w:abstractNum>
+  <w:abstractNum w:abstractNumId="23" w15:restartNumberingAfterBreak="0">
+    <w:nsid w:val="7A0E4C4A"/>
+    <w:multiLevelType w:val="hybridMultilevel"/>
+    <w:tmpl w:val="0B343FEC"/>
+    <w:lvl w:ilvl="0" w:tplc="0409000F">
+      <w:start w:val="1"/>
+      <w:numFmt w:val="decimal"/>
+      <w:lvlText w:val="%1."/>
+      <w:lvlJc w:val="left"/>
+      <w:pPr>
+        <w:ind w:left="720" w:hanging="360"/>
+      </w:pPr>
+    </w:lvl>
+    <w:lvl w:ilvl="1" w:tplc="04090019" w:tentative="1">
+      <w:start w:val="1"/>
+      <w:numFmt w:val="lowerLetter"/>
+      <w:lvlText w:val="%2."/>
+      <w:lvlJc w:val="left"/>
+      <w:pPr>
+        <w:ind w:left="1440" w:hanging="360"/>
+      </w:pPr>
+    </w:lvl>
+    <w:lvl w:ilvl="2" w:tplc="0409001B" w:tentative="1">
+      <w:start w:val="1"/>
+      <w:numFmt w:val="lowerRoman"/>
+      <w:lvlText w:val="%3."/>
+      <w:lvlJc w:val="right"/>
+      <w:pPr>
+        <w:ind w:left="2160" w:hanging="180"/>
+      </w:pPr>
+    </w:lvl>
+    <w:lvl w:ilvl="3" w:tplc="0409000F" w:tentative="1">
+      <w:start w:val="1"/>
+      <w:numFmt w:val="decimal"/>
+      <w:lvlText w:val="%4."/>
+      <w:lvlJc w:val="left"/>
+      <w:pPr>
+        <w:ind w:left="2880" w:hanging="360"/>
+      </w:pPr>
+    </w:lvl>
+    <w:lvl w:ilvl="4" w:tplc="04090019" w:tentative="1">
+      <w:start w:val="1"/>
+      <w:numFmt w:val="lowerLetter"/>
+      <w:lvlText w:val="%5."/>
+      <w:lvlJc w:val="left"/>
+      <w:pPr>
+        <w:ind w:left="3600" w:hanging="360"/>
+      </w:pPr>
+    </w:lvl>
+    <w:lvl w:ilvl="5" w:tplc="0409001B" w:tentative="1">
+      <w:start w:val="1"/>
+      <w:numFmt w:val="lowerRoman"/>
+      <w:lvlText w:val="%6."/>
+      <w:lvlJc w:val="right"/>
+      <w:pPr>
+        <w:ind w:left="4320" w:hanging="180"/>
+      </w:pPr>
+    </w:lvl>
+    <w:lvl w:ilvl="6" w:tplc="0409000F" w:tentative="1">
+      <w:start w:val="1"/>
+      <w:numFmt w:val="decimal"/>
+      <w:lvlText w:val="%7."/>
+      <w:lvlJc w:val="left"/>
+      <w:pPr>
+        <w:ind w:left="5040" w:hanging="360"/>
+      </w:pPr>
+    </w:lvl>
+    <w:lvl w:ilvl="7" w:tplc="04090019" w:tentative="1">
+      <w:start w:val="1"/>
+      <w:numFmt w:val="lowerLetter"/>
+      <w:lvlText w:val="%8."/>
+      <w:lvlJc w:val="left"/>
+      <w:pPr>
+        <w:ind w:left="5760" w:hanging="360"/>
+      </w:pPr>
+    </w:lvl>
+    <w:lvl w:ilvl="8" w:tplc="0409001B" w:tentative="1">
+      <w:start w:val="1"/>
+      <w:numFmt w:val="lowerRoman"/>
+      <w:lvlText w:val="%9."/>
+      <w:lvlJc w:val="right"/>
+      <w:pPr>
+        <w:ind w:left="6480" w:hanging="180"/>
+      </w:pPr>
+    </w:lvl>
+  </w:abstractNum>
+  <w:abstractNum w:abstractNumId="24" w15:restartNumberingAfterBreak="0">
     <w:nsid w:val="7C371556"/>
     <w:multiLevelType w:val="multilevel"/>
     <w:tmpl w:val="4FCCCD20"/>
@@ -3441,16 +4382,16 @@
     </w:lvl>
   </w:abstractNum>
   <w:num w:numId="1">
-    <w:abstractNumId w:val="7"/>
+    <w:abstractNumId w:val="12"/>
   </w:num>
   <w:num w:numId="2">
-    <w:abstractNumId w:val="4"/>
+    <w:abstractNumId w:val="5"/>
   </w:num>
   <w:num w:numId="3">
-    <w:abstractNumId w:val="11"/>
+    <w:abstractNumId w:val="24"/>
   </w:num>
   <w:num w:numId="4">
-    <w:abstractNumId w:val="6"/>
+    <w:abstractNumId w:val="11"/>
   </w:num>
   <w:num w:numId="5">
     <w:abstractNumId w:val="3"/>
@@ -3462,19 +4403,70 @@
     <w:abstractNumId w:val="0"/>
   </w:num>
   <w:num w:numId="8">
+    <w:abstractNumId w:val="21"/>
+  </w:num>
+  <w:num w:numId="9">
+    <w:abstractNumId w:val="20"/>
+  </w:num>
+  <w:num w:numId="10">
     <w:abstractNumId w:val="10"/>
   </w:num>
-  <w:num w:numId="9">
-    <w:abstractNumId w:val="9"/>
-  </w:num>
-  <w:num w:numId="10">
-    <w:abstractNumId w:val="5"/>
-  </w:num>
   <w:num w:numId="11">
-    <w:abstractNumId w:val="8"/>
+    <w:abstractNumId w:val="13"/>
   </w:num>
   <w:num w:numId="12">
     <w:abstractNumId w:val="1"/>
+  </w:num>
+  <w:num w:numId="13">
+    <w:abstractNumId w:val="16"/>
+  </w:num>
+  <w:num w:numId="14">
+    <w:abstractNumId w:val="18"/>
+  </w:num>
+  <w:num w:numId="15">
+    <w:abstractNumId w:val="14"/>
+  </w:num>
+  <w:num w:numId="16">
+    <w:abstractNumId w:val="4"/>
+  </w:num>
+  <w:num w:numId="17">
+    <w:abstractNumId w:val="9"/>
+  </w:num>
+  <w:num w:numId="18">
+    <w:abstractNumId w:val="15"/>
+  </w:num>
+  <w:num w:numId="19">
+    <w:abstractNumId w:val="23"/>
+  </w:num>
+  <w:num w:numId="20">
+    <w:abstractNumId w:val="19"/>
+  </w:num>
+  <w:num w:numId="21">
+    <w:abstractNumId w:val="7"/>
+  </w:num>
+  <w:num w:numId="22">
+    <w:abstractNumId w:val="22"/>
+  </w:num>
+  <w:num w:numId="23">
+    <w:abstractNumId w:val="17"/>
+  </w:num>
+  <w:num w:numId="24">
+    <w:abstractNumId w:val="9"/>
+    <w:lvlOverride w:ilvl="0">
+      <w:startOverride w:val="1"/>
+    </w:lvlOverride>
+  </w:num>
+  <w:num w:numId="25">
+    <w:abstractNumId w:val="9"/>
+    <w:lvlOverride w:ilvl="0">
+      <w:startOverride w:val="1"/>
+    </w:lvlOverride>
+  </w:num>
+  <w:num w:numId="26">
+    <w:abstractNumId w:val="8"/>
+  </w:num>
+  <w:num w:numId="27">
+    <w:abstractNumId w:val="6"/>
   </w:num>
 </w:numbering>
 </file>
@@ -3872,14 +4864,16 @@
   <w:style w:type="paragraph" w:default="1" w:styleId="Normal">
     <w:name w:val="Normal"/>
     <w:qFormat/>
-    <w:rsid w:val="004311A8"/>
+    <w:rsid w:val="007D6FC4"/>
     <w:pPr>
       <w:suppressAutoHyphens/>
-      <w:spacing w:after="0" w:line="240" w:lineRule="auto"/>
+      <w:spacing w:after="0" w:line="360" w:lineRule="auto"/>
+      <w:jc w:val="both"/>
     </w:pPr>
     <w:rPr>
       <w:rFonts w:ascii="Calibri" w:eastAsia="Droid Sans" w:hAnsi="Calibri" w:cs="Times New Roman"/>
       <w:color w:val="00000A"/>
+      <w:sz w:val="24"/>
       <w:lang w:val="pl-PL"/>
     </w:rPr>
   </w:style>
@@ -3890,11 +4884,15 @@
     <w:link w:val="Heading1Char"/>
     <w:uiPriority w:val="9"/>
     <w:qFormat/>
-    <w:rsid w:val="00474CE4"/>
+    <w:rsid w:val="007D6FC4"/>
     <w:pPr>
       <w:keepNext/>
       <w:keepLines/>
-      <w:spacing w:before="240"/>
+      <w:numPr>
+        <w:numId w:val="23"/>
+      </w:numPr>
+      <w:spacing w:before="480" w:after="480"/>
+      <w:jc w:val="center"/>
       <w:outlineLvl w:val="0"/>
     </w:pPr>
     <w:rPr>
@@ -3903,6 +4901,50 @@
       <w:color w:val="auto"/>
       <w:sz w:val="36"/>
       <w:szCs w:val="32"/>
+    </w:rPr>
+  </w:style>
+  <w:style w:type="paragraph" w:styleId="Heading2">
+    <w:name w:val="heading 2"/>
+    <w:basedOn w:val="Normal"/>
+    <w:next w:val="Normal"/>
+    <w:link w:val="Heading2Char"/>
+    <w:uiPriority w:val="9"/>
+    <w:unhideWhenUsed/>
+    <w:qFormat/>
+    <w:rsid w:val="00475589"/>
+    <w:pPr>
+      <w:keepNext/>
+      <w:keepLines/>
+      <w:spacing w:before="360" w:after="360"/>
+      <w:outlineLvl w:val="1"/>
+    </w:pPr>
+    <w:rPr>
+      <w:rFonts w:asciiTheme="majorHAnsi" w:eastAsiaTheme="majorEastAsia" w:hAnsiTheme="majorHAnsi" w:cstheme="majorBidi"/>
+      <w:b/>
+      <w:color w:val="auto"/>
+      <w:sz w:val="32"/>
+      <w:szCs w:val="26"/>
+    </w:rPr>
+  </w:style>
+  <w:style w:type="paragraph" w:styleId="Heading3">
+    <w:name w:val="heading 3"/>
+    <w:basedOn w:val="Normal"/>
+    <w:next w:val="Normal"/>
+    <w:link w:val="Heading3Char"/>
+    <w:uiPriority w:val="9"/>
+    <w:unhideWhenUsed/>
+    <w:qFormat/>
+    <w:rsid w:val="00475589"/>
+    <w:pPr>
+      <w:keepNext/>
+      <w:keepLines/>
+      <w:spacing w:before="40"/>
+      <w:outlineLvl w:val="2"/>
+    </w:pPr>
+    <w:rPr>
+      <w:rFonts w:asciiTheme="majorHAnsi" w:eastAsiaTheme="majorEastAsia" w:hAnsiTheme="majorHAnsi" w:cstheme="majorBidi"/>
+      <w:color w:val="1F4D78" w:themeColor="accent1" w:themeShade="7F"/>
+      <w:szCs w:val="24"/>
     </w:rPr>
   </w:style>
   <w:style w:type="character" w:default="1" w:styleId="DefaultParagraphFont">
@@ -3948,12 +4990,40 @@
     <w:basedOn w:val="DefaultParagraphFont"/>
     <w:link w:val="Heading1"/>
     <w:uiPriority w:val="9"/>
-    <w:rsid w:val="00474CE4"/>
+    <w:rsid w:val="007D6FC4"/>
     <w:rPr>
       <w:rFonts w:ascii="Cambria" w:eastAsiaTheme="majorEastAsia" w:hAnsi="Cambria" w:cstheme="majorBidi"/>
       <w:b/>
       <w:sz w:val="36"/>
       <w:szCs w:val="32"/>
+      <w:lang w:val="pl-PL"/>
+    </w:rPr>
+  </w:style>
+  <w:style w:type="character" w:customStyle="1" w:styleId="Heading2Char">
+    <w:name w:val="Heading 2 Char"/>
+    <w:basedOn w:val="DefaultParagraphFont"/>
+    <w:link w:val="Heading2"/>
+    <w:uiPriority w:val="9"/>
+    <w:rsid w:val="007D6FC4"/>
+    <w:rPr>
+      <w:rFonts w:asciiTheme="majorHAnsi" w:eastAsiaTheme="majorEastAsia" w:hAnsiTheme="majorHAnsi" w:cstheme="majorBidi"/>
+      <w:b/>
+      <w:sz w:val="32"/>
+      <w:szCs w:val="26"/>
+      <w:lang w:val="pl-PL"/>
+    </w:rPr>
+  </w:style>
+  <w:style w:type="character" w:customStyle="1" w:styleId="Heading3Char">
+    <w:name w:val="Heading 3 Char"/>
+    <w:basedOn w:val="DefaultParagraphFont"/>
+    <w:link w:val="Heading3"/>
+    <w:uiPriority w:val="9"/>
+    <w:rsid w:val="00475589"/>
+    <w:rPr>
+      <w:rFonts w:asciiTheme="majorHAnsi" w:eastAsiaTheme="majorEastAsia" w:hAnsiTheme="majorHAnsi" w:cstheme="majorBidi"/>
+      <w:color w:val="1F4D78" w:themeColor="accent1" w:themeShade="7F"/>
+      <w:sz w:val="24"/>
+      <w:szCs w:val="24"/>
       <w:lang w:val="pl-PL"/>
     </w:rPr>
   </w:style>
@@ -4226,7 +5296,7 @@
 </file>
 
 <file path=customXml/itemProps1.xml><?xml version="1.0" encoding="utf-8"?>
-<ds:datastoreItem xmlns:ds="http://schemas.openxmlformats.org/officeDocument/2006/customXml" ds:itemID="{AD9F3C75-F472-43AC-B51F-A89D604BFD5D}">
+<ds:datastoreItem xmlns:ds="http://schemas.openxmlformats.org/officeDocument/2006/customXml" ds:itemID="{C3256DDF-7D03-4050-B8D9-0A16F09662B8}">
   <ds:schemaRefs>
     <ds:schemaRef ds:uri="http://schemas.openxmlformats.org/officeDocument/2006/bibliography"/>
   </ds:schemaRefs>

</xml_diff>